<commit_message>
only lack count bill fun and full test
</commit_message>
<xml_diff>
--- a/程序流程_v2.docx
+++ b/程序流程_v2.docx
@@ -3166,1970 +3166,2001 @@
         <w:spacing w:afterLines="50" w:after="156" w:line="440" w:lineRule="exact"/>
         <w:ind w:left="420"/>
         <w:rPr>
+          <w:rFonts w:ascii="微软雅黑" w:eastAsia="微软雅黑" w:hAnsi="微软雅黑"/>
+          <w:b/>
+          <w:sz w:val="24"/>
+          <w:szCs w:val="24"/>
+        </w:rPr>
+      </w:pPr>
+      <w:r>
+        <w:rPr>
+          <w:rFonts w:ascii="微软雅黑" w:eastAsia="微软雅黑" w:hAnsi="微软雅黑"/>
+          <w:b/>
+          <w:sz w:val="24"/>
+          <w:szCs w:val="24"/>
+        </w:rPr>
+        <w:t>以下逻辑表中，仅对硬件设备正常发送心跳时的情况进行计费，即time()-state_recv_t&lt;30。</w:t>
+      </w:r>
+    </w:p>
+    <w:p>
+      <w:pPr>
+        <w:spacing w:line="440" w:lineRule="exact"/>
+        <w:ind w:left="420"/>
+        <w:rPr>
+          <w:rFonts w:ascii="微软雅黑" w:eastAsia="微软雅黑" w:hAnsi="微软雅黑"/>
+          <w:sz w:val="24"/>
+          <w:szCs w:val="24"/>
+        </w:rPr>
+      </w:pPr>
+      <w:r>
+        <w:rPr>
+          <w:rFonts w:ascii="微软雅黑" w:eastAsia="微软雅黑" w:hAnsi="微软雅黑"/>
+          <w:b/>
+          <w:sz w:val="24"/>
+          <w:szCs w:val="24"/>
+        </w:rPr>
+        <w:t>student_no</w:t>
+      </w:r>
+      <w:r>
+        <w:rPr>
           <w:rFonts w:ascii="微软雅黑" w:eastAsia="微软雅黑" w:hAnsi="微软雅黑" w:hint="eastAsia"/>
           <w:b/>
           <w:sz w:val="24"/>
           <w:szCs w:val="24"/>
         </w:rPr>
-      </w:pPr>
+        <w:tab/>
+      </w:r>
+      <w:r>
+        <w:rPr>
+          <w:rFonts w:ascii="微软雅黑" w:eastAsia="微软雅黑" w:hAnsi="微软雅黑" w:hint="eastAsia"/>
+          <w:b/>
+          <w:sz w:val="24"/>
+          <w:szCs w:val="24"/>
+        </w:rPr>
+        <w:t>ins</w:t>
+      </w:r>
+      <w:r>
+        <w:rPr>
+          <w:rFonts w:ascii="微软雅黑" w:eastAsia="微软雅黑" w:hAnsi="微软雅黑"/>
+          <w:b/>
+          <w:sz w:val="24"/>
+          <w:szCs w:val="24"/>
+        </w:rPr>
+        <w:tab/>
+      </w:r>
+      <w:r>
+        <w:rPr>
+          <w:rFonts w:ascii="微软雅黑" w:eastAsia="微软雅黑" w:hAnsi="微软雅黑"/>
+          <w:b/>
+          <w:sz w:val="24"/>
+          <w:szCs w:val="24"/>
+        </w:rPr>
+        <w:tab/>
+      </w:r>
+      <w:r>
+        <w:rPr>
+          <w:rFonts w:ascii="微软雅黑" w:eastAsia="微软雅黑" w:hAnsi="微软雅黑"/>
+          <w:b/>
+          <w:sz w:val="24"/>
+          <w:szCs w:val="24"/>
+        </w:rPr>
+        <w:t>dev_state</w:t>
+      </w:r>
+      <w:r>
+        <w:rPr>
+          <w:rFonts w:ascii="微软雅黑" w:eastAsia="微软雅黑" w:hAnsi="微软雅黑"/>
+          <w:b/>
+          <w:sz w:val="24"/>
+          <w:szCs w:val="24"/>
+        </w:rPr>
+        <w:tab/>
+      </w:r>
+      <w:r>
+        <w:rPr>
+          <w:rFonts w:ascii="微软雅黑" w:eastAsia="微软雅黑" w:hAnsi="微软雅黑"/>
+          <w:b/>
+          <w:sz w:val="24"/>
+          <w:szCs w:val="24"/>
+        </w:rPr>
+        <w:tab/>
+      </w:r>
+      <w:r>
+        <w:rPr>
+          <w:rFonts w:ascii="微软雅黑" w:eastAsia="微软雅黑" w:hAnsi="微软雅黑"/>
+          <w:b/>
+          <w:sz w:val="24"/>
+          <w:szCs w:val="24"/>
+        </w:rPr>
+        <w:tab/>
+        <w:t>action</w:t>
+      </w:r>
+    </w:p>
+    <w:p>
+      <w:pPr>
+        <w:spacing w:line="440" w:lineRule="exact"/>
+        <w:ind w:left="420"/>
+        <w:rPr>
+          <w:rFonts w:ascii="微软雅黑" w:eastAsia="微软雅黑" w:hAnsi="微软雅黑"/>
+          <w:sz w:val="24"/>
+          <w:szCs w:val="24"/>
+        </w:rPr>
+      </w:pPr>
+      <w:r>
+        <w:rPr>
+          <w:rFonts w:ascii="微软雅黑" w:eastAsia="微软雅黑" w:hAnsi="微软雅黑" w:hint="eastAsia"/>
+          <w:sz w:val="24"/>
+          <w:szCs w:val="24"/>
+        </w:rPr>
+        <w:t>-1</w:t>
+      </w:r>
+      <w:r>
+        <w:rPr>
+          <w:rFonts w:ascii="微软雅黑" w:eastAsia="微软雅黑" w:hAnsi="微软雅黑"/>
+          <w:sz w:val="24"/>
+          <w:szCs w:val="24"/>
+        </w:rPr>
+        <w:tab/>
+      </w:r>
+      <w:r>
+        <w:rPr>
+          <w:rFonts w:ascii="微软雅黑" w:eastAsia="微软雅黑" w:hAnsi="微软雅黑"/>
+          <w:sz w:val="24"/>
+          <w:szCs w:val="24"/>
+        </w:rPr>
+        <w:tab/>
+      </w:r>
+      <w:r>
+        <w:rPr>
+          <w:rFonts w:ascii="微软雅黑" w:eastAsia="微软雅黑" w:hAnsi="微软雅黑"/>
+          <w:sz w:val="24"/>
+          <w:szCs w:val="24"/>
+        </w:rPr>
+        <w:tab/>
+      </w:r>
+      <w:r>
+        <w:rPr>
+          <w:rFonts w:ascii="微软雅黑" w:eastAsia="微软雅黑" w:hAnsi="微软雅黑"/>
+          <w:sz w:val="24"/>
+          <w:szCs w:val="24"/>
+        </w:rPr>
+        <w:tab/>
+      </w:r>
+      <w:r>
+        <w:rPr>
+          <w:rFonts w:ascii="微软雅黑" w:eastAsia="微软雅黑" w:hAnsi="微软雅黑"/>
+          <w:sz w:val="24"/>
+          <w:szCs w:val="24"/>
+        </w:rPr>
+        <w:tab/>
+      </w:r>
+      <w:r>
+        <w:rPr>
+          <w:rFonts w:ascii="微软雅黑" w:eastAsia="微软雅黑" w:hAnsi="微软雅黑"/>
+          <w:sz w:val="24"/>
+          <w:szCs w:val="24"/>
+        </w:rPr>
+        <w:tab/>
+      </w:r>
+      <w:r>
+        <w:rPr>
+          <w:rFonts w:ascii="微软雅黑" w:eastAsia="微软雅黑" w:hAnsi="微软雅黑"/>
+          <w:sz w:val="24"/>
+          <w:szCs w:val="24"/>
+        </w:rPr>
+        <w:tab/>
+      </w:r>
+      <w:r>
+        <w:rPr>
+          <w:rFonts w:ascii="微软雅黑" w:eastAsia="微软雅黑" w:hAnsi="微软雅黑"/>
+          <w:sz w:val="24"/>
+          <w:szCs w:val="24"/>
+        </w:rPr>
+        <w:t>0</w:t>
+      </w:r>
+      <w:r>
+        <w:rPr>
+          <w:rFonts w:ascii="微软雅黑" w:eastAsia="微软雅黑" w:hAnsi="微软雅黑"/>
+          <w:sz w:val="24"/>
+          <w:szCs w:val="24"/>
+        </w:rPr>
+        <w:tab/>
+      </w:r>
+      <w:r>
+        <w:rPr>
+          <w:rFonts w:ascii="微软雅黑" w:eastAsia="微软雅黑" w:hAnsi="微软雅黑"/>
+          <w:sz w:val="24"/>
+          <w:szCs w:val="24"/>
+        </w:rPr>
+        <w:tab/>
+      </w:r>
+      <w:r>
+        <w:rPr>
+          <w:rFonts w:ascii="微软雅黑" w:eastAsia="微软雅黑" w:hAnsi="微软雅黑"/>
+          <w:sz w:val="24"/>
+          <w:szCs w:val="24"/>
+        </w:rPr>
+        <w:tab/>
+      </w:r>
+      <w:r>
+        <w:rPr>
+          <w:rFonts w:ascii="微软雅黑" w:eastAsia="微软雅黑" w:hAnsi="微软雅黑" w:hint="eastAsia"/>
+          <w:sz w:val="24"/>
+          <w:szCs w:val="24"/>
+        </w:rPr>
+        <w:t>如果remark不为空，设置其为空；</w:t>
+      </w:r>
+    </w:p>
+    <w:p>
+      <w:pPr>
+        <w:spacing w:line="440" w:lineRule="exact"/>
+        <w:ind w:left="420"/>
+        <w:rPr>
+          <w:rFonts w:ascii="微软雅黑" w:eastAsia="微软雅黑" w:hAnsi="微软雅黑"/>
+          <w:sz w:val="24"/>
+          <w:szCs w:val="24"/>
+        </w:rPr>
+      </w:pPr>
+      <w:r>
+        <w:rPr>
+          <w:rFonts w:ascii="微软雅黑" w:eastAsia="微软雅黑" w:hAnsi="微软雅黑"/>
+          <w:sz w:val="24"/>
+          <w:szCs w:val="24"/>
+        </w:rPr>
+        <w:lastRenderedPageBreak/>
+        <w:tab/>
+      </w:r>
+      <w:r>
+        <w:rPr>
+          <w:rFonts w:ascii="微软雅黑" w:eastAsia="微软雅黑" w:hAnsi="微软雅黑"/>
+          <w:sz w:val="24"/>
+          <w:szCs w:val="24"/>
+        </w:rPr>
+        <w:tab/>
+      </w:r>
+      <w:r>
+        <w:rPr>
+          <w:rFonts w:ascii="微软雅黑" w:eastAsia="微软雅黑" w:hAnsi="微软雅黑"/>
+          <w:sz w:val="24"/>
+          <w:szCs w:val="24"/>
+        </w:rPr>
+        <w:tab/>
+      </w:r>
+      <w:r>
+        <w:rPr>
+          <w:rFonts w:ascii="微软雅黑" w:eastAsia="微软雅黑" w:hAnsi="微软雅黑"/>
+          <w:sz w:val="24"/>
+          <w:szCs w:val="24"/>
+        </w:rPr>
+        <w:tab/>
+      </w:r>
+      <w:r>
+        <w:rPr>
+          <w:rFonts w:ascii="微软雅黑" w:eastAsia="微软雅黑" w:hAnsi="微软雅黑"/>
+          <w:sz w:val="24"/>
+          <w:szCs w:val="24"/>
+        </w:rPr>
+        <w:tab/>
+      </w:r>
+      <w:r>
+        <w:rPr>
+          <w:rFonts w:ascii="微软雅黑" w:eastAsia="微软雅黑" w:hAnsi="微软雅黑"/>
+          <w:sz w:val="24"/>
+          <w:szCs w:val="24"/>
+        </w:rPr>
+        <w:tab/>
+      </w:r>
+      <w:r>
+        <w:rPr>
+          <w:rFonts w:ascii="微软雅黑" w:eastAsia="微软雅黑" w:hAnsi="微软雅黑"/>
+          <w:sz w:val="24"/>
+          <w:szCs w:val="24"/>
+        </w:rPr>
+        <w:tab/>
+      </w:r>
+      <w:r>
+        <w:rPr>
+          <w:rFonts w:ascii="微软雅黑" w:eastAsia="微软雅黑" w:hAnsi="微软雅黑"/>
+          <w:sz w:val="24"/>
+          <w:szCs w:val="24"/>
+        </w:rPr>
+        <w:tab/>
+      </w:r>
+      <w:r>
+        <w:rPr>
+          <w:rFonts w:ascii="微软雅黑" w:eastAsia="微软雅黑" w:hAnsi="微软雅黑"/>
+          <w:sz w:val="24"/>
+          <w:szCs w:val="24"/>
+        </w:rPr>
+        <w:tab/>
+      </w:r>
+      <w:r>
+        <w:rPr>
+          <w:rFonts w:ascii="微软雅黑" w:eastAsia="微软雅黑" w:hAnsi="微软雅黑"/>
+          <w:sz w:val="24"/>
+          <w:szCs w:val="24"/>
+        </w:rPr>
+        <w:tab/>
+      </w:r>
+      <w:r>
+        <w:rPr>
+          <w:rFonts w:ascii="微软雅黑" w:eastAsia="微软雅黑" w:hAnsi="微软雅黑"/>
+          <w:sz w:val="24"/>
+          <w:szCs w:val="24"/>
+        </w:rPr>
+        <w:t>如果</w:t>
+      </w:r>
+      <w:r>
+        <w:rPr>
+          <w:rFonts w:ascii="微软雅黑" w:eastAsia="微软雅黑" w:hAnsi="微软雅黑"/>
+          <w:sz w:val="24"/>
+          <w:szCs w:val="24"/>
+        </w:rPr>
+        <w:t>ins</w:t>
+      </w:r>
+      <w:r>
+        <w:rPr>
+          <w:rFonts w:ascii="微软雅黑" w:eastAsia="微软雅黑" w:hAnsi="微软雅黑"/>
+          <w:sz w:val="24"/>
+          <w:szCs w:val="24"/>
+        </w:rPr>
+        <w:t>_recv_t不为空，设置其为空；</w:t>
+      </w:r>
+    </w:p>
+    <w:p>
+      <w:pPr>
+        <w:spacing w:line="440" w:lineRule="exact"/>
+        <w:ind w:left="420"/>
+        <w:rPr>
+          <w:rFonts w:ascii="微软雅黑" w:eastAsia="微软雅黑" w:hAnsi="微软雅黑"/>
+          <w:sz w:val="24"/>
+          <w:szCs w:val="24"/>
+        </w:rPr>
+      </w:pPr>
+      <w:r>
+        <w:rPr>
+          <w:rFonts w:ascii="微软雅黑" w:eastAsia="微软雅黑" w:hAnsi="微软雅黑"/>
+          <w:sz w:val="24"/>
+          <w:szCs w:val="24"/>
+        </w:rPr>
+        <w:tab/>
+      </w:r>
+      <w:r>
+        <w:rPr>
+          <w:rFonts w:ascii="微软雅黑" w:eastAsia="微软雅黑" w:hAnsi="微软雅黑"/>
+          <w:sz w:val="24"/>
+          <w:szCs w:val="24"/>
+        </w:rPr>
+        <w:tab/>
+      </w:r>
+      <w:r>
+        <w:rPr>
+          <w:rFonts w:ascii="微软雅黑" w:eastAsia="微软雅黑" w:hAnsi="微软雅黑"/>
+          <w:sz w:val="24"/>
+          <w:szCs w:val="24"/>
+        </w:rPr>
+        <w:tab/>
+      </w:r>
+      <w:r>
+        <w:rPr>
+          <w:rFonts w:ascii="微软雅黑" w:eastAsia="微软雅黑" w:hAnsi="微软雅黑"/>
+          <w:sz w:val="24"/>
+          <w:szCs w:val="24"/>
+        </w:rPr>
+        <w:tab/>
+      </w:r>
+      <w:r>
+        <w:rPr>
+          <w:rFonts w:ascii="微软雅黑" w:eastAsia="微软雅黑" w:hAnsi="微软雅黑"/>
+          <w:sz w:val="24"/>
+          <w:szCs w:val="24"/>
+        </w:rPr>
+        <w:tab/>
+      </w:r>
+      <w:r>
+        <w:rPr>
+          <w:rFonts w:ascii="微软雅黑" w:eastAsia="微软雅黑" w:hAnsi="微软雅黑"/>
+          <w:sz w:val="24"/>
+          <w:szCs w:val="24"/>
+        </w:rPr>
+        <w:tab/>
+      </w:r>
+      <w:r>
+        <w:rPr>
+          <w:rFonts w:ascii="微软雅黑" w:eastAsia="微软雅黑" w:hAnsi="微软雅黑"/>
+          <w:sz w:val="24"/>
+          <w:szCs w:val="24"/>
+        </w:rPr>
+        <w:tab/>
+      </w:r>
+      <w:r>
+        <w:rPr>
+          <w:rFonts w:ascii="微软雅黑" w:eastAsia="微软雅黑" w:hAnsi="微软雅黑"/>
+          <w:sz w:val="24"/>
+          <w:szCs w:val="24"/>
+        </w:rPr>
+        <w:tab/>
+      </w:r>
+      <w:r>
+        <w:rPr>
+          <w:rFonts w:ascii="微软雅黑" w:eastAsia="微软雅黑" w:hAnsi="微软雅黑"/>
+          <w:sz w:val="24"/>
+          <w:szCs w:val="24"/>
+        </w:rPr>
+        <w:tab/>
+      </w:r>
+      <w:r>
+        <w:rPr>
+          <w:rFonts w:ascii="微软雅黑" w:eastAsia="微软雅黑" w:hAnsi="微软雅黑"/>
+          <w:sz w:val="24"/>
+          <w:szCs w:val="24"/>
+        </w:rPr>
+        <w:tab/>
+      </w:r>
+      <w:r>
+        <w:rPr>
+          <w:rFonts w:ascii="微软雅黑" w:eastAsia="微软雅黑" w:hAnsi="微软雅黑"/>
+          <w:sz w:val="24"/>
+          <w:szCs w:val="24"/>
+        </w:rPr>
+        <w:t>如果</w:t>
+      </w:r>
+      <w:r>
+        <w:rPr>
+          <w:rFonts w:ascii="微软雅黑" w:eastAsia="微软雅黑" w:hAnsi="微软雅黑"/>
+          <w:sz w:val="24"/>
+          <w:szCs w:val="24"/>
+        </w:rPr>
+        <w:t>ins</w:t>
+      </w:r>
+      <w:r>
+        <w:rPr>
+          <w:rFonts w:ascii="微软雅黑" w:eastAsia="微软雅黑" w:hAnsi="微软雅黑"/>
+          <w:sz w:val="24"/>
+          <w:szCs w:val="24"/>
+        </w:rPr>
+        <w:t>_send_t不为空，设置其为空；</w:t>
+      </w:r>
+    </w:p>
+    <w:p>
+      <w:pPr>
+        <w:spacing w:line="440" w:lineRule="exact"/>
+        <w:ind w:left="4200" w:firstLine="420"/>
+        <w:rPr>
+          <w:rFonts w:ascii="微软雅黑" w:eastAsia="微软雅黑" w:hAnsi="微软雅黑"/>
+          <w:sz w:val="24"/>
+          <w:szCs w:val="24"/>
+        </w:rPr>
+      </w:pPr>
+      <w:r>
+        <w:rPr>
+          <w:rFonts w:ascii="微软雅黑" w:eastAsia="微软雅黑" w:hAnsi="微软雅黑"/>
+          <w:sz w:val="24"/>
+          <w:szCs w:val="24"/>
+        </w:rPr>
+        <w:t>如果open_t不为空，设置其为空；</w:t>
+      </w:r>
+    </w:p>
+    <w:p>
+      <w:pPr>
+        <w:spacing w:line="440" w:lineRule="exact"/>
+        <w:ind w:left="4200" w:firstLine="420"/>
+        <w:rPr>
+          <w:rFonts w:ascii="微软雅黑" w:eastAsia="微软雅黑" w:hAnsi="微软雅黑"/>
+          <w:sz w:val="24"/>
+          <w:szCs w:val="24"/>
+        </w:rPr>
+      </w:pPr>
+      <w:r>
+        <w:rPr>
+          <w:rFonts w:ascii="微软雅黑" w:eastAsia="微软雅黑" w:hAnsi="微软雅黑"/>
+          <w:sz w:val="24"/>
+          <w:szCs w:val="24"/>
+        </w:rPr>
+        <w:t>如果close_t不为空，设置其为空；</w:t>
+      </w:r>
+    </w:p>
+    <w:p>
+      <w:pPr>
+        <w:spacing w:line="440" w:lineRule="exact"/>
+        <w:ind w:left="4200" w:firstLine="420"/>
+        <w:rPr>
+          <w:rFonts w:ascii="微软雅黑" w:eastAsia="微软雅黑" w:hAnsi="微软雅黑"/>
+          <w:sz w:val="24"/>
+          <w:szCs w:val="24"/>
+        </w:rPr>
+      </w:pPr>
+      <w:r>
+        <w:rPr>
+          <w:rFonts w:ascii="微软雅黑" w:eastAsia="微软雅黑" w:hAnsi="微软雅黑"/>
+          <w:sz w:val="24"/>
+          <w:szCs w:val="24"/>
+        </w:rPr>
+        <w:t>如果break_t不为空，设置其为空；</w:t>
+      </w:r>
+    </w:p>
+    <w:p>
+      <w:pPr>
+        <w:spacing w:line="440" w:lineRule="exact"/>
+        <w:ind w:left="4200" w:firstLine="420"/>
+        <w:rPr>
+          <w:rFonts w:ascii="微软雅黑" w:eastAsia="微软雅黑" w:hAnsi="微软雅黑"/>
+          <w:sz w:val="24"/>
+          <w:szCs w:val="24"/>
+        </w:rPr>
+      </w:pPr>
+    </w:p>
+    <w:p>
+      <w:pPr>
+        <w:spacing w:line="440" w:lineRule="exact"/>
+        <w:ind w:left="420"/>
+        <w:rPr>
+          <w:rFonts w:ascii="微软雅黑" w:eastAsia="微软雅黑" w:hAnsi="微软雅黑"/>
+          <w:sz w:val="24"/>
+          <w:szCs w:val="24"/>
+        </w:rPr>
+      </w:pPr>
+    </w:p>
+    <w:p>
+      <w:pPr>
+        <w:spacing w:line="440" w:lineRule="exact"/>
+        <w:ind w:left="851" w:hanging="431"/>
+        <w:rPr>
+          <w:rFonts w:ascii="微软雅黑" w:eastAsia="微软雅黑" w:hAnsi="微软雅黑"/>
+          <w:sz w:val="24"/>
+          <w:szCs w:val="24"/>
+        </w:rPr>
+      </w:pPr>
+      <w:r>
+        <w:rPr>
+          <w:rFonts w:ascii="微软雅黑" w:eastAsia="微软雅黑" w:hAnsi="微软雅黑"/>
+          <w:sz w:val="24"/>
+          <w:szCs w:val="24"/>
+        </w:rPr>
+        <w:t>-1</w:t>
+      </w:r>
+      <w:r>
+        <w:rPr>
+          <w:rFonts w:ascii="微软雅黑" w:eastAsia="微软雅黑" w:hAnsi="微软雅黑"/>
+          <w:sz w:val="24"/>
+          <w:szCs w:val="24"/>
+        </w:rPr>
+        <w:tab/>
+      </w:r>
+      <w:r>
+        <w:rPr>
+          <w:rFonts w:ascii="微软雅黑" w:eastAsia="微软雅黑" w:hAnsi="微软雅黑"/>
+          <w:sz w:val="24"/>
+          <w:szCs w:val="24"/>
+        </w:rPr>
+        <w:tab/>
+      </w:r>
+      <w:r>
+        <w:rPr>
+          <w:rFonts w:ascii="微软雅黑" w:eastAsia="微软雅黑" w:hAnsi="微软雅黑"/>
+          <w:sz w:val="24"/>
+          <w:szCs w:val="24"/>
+        </w:rPr>
+        <w:tab/>
+      </w:r>
+      <w:r>
+        <w:rPr>
+          <w:rFonts w:ascii="微软雅黑" w:eastAsia="微软雅黑" w:hAnsi="微软雅黑"/>
+          <w:sz w:val="24"/>
+          <w:szCs w:val="24"/>
+        </w:rPr>
+        <w:tab/>
+      </w:r>
+      <w:r>
+        <w:rPr>
+          <w:rFonts w:ascii="微软雅黑" w:eastAsia="微软雅黑" w:hAnsi="微软雅黑"/>
+          <w:sz w:val="24"/>
+          <w:szCs w:val="24"/>
+        </w:rPr>
+        <w:tab/>
+      </w:r>
+      <w:r>
+        <w:rPr>
+          <w:rFonts w:ascii="微软雅黑" w:eastAsia="微软雅黑" w:hAnsi="微软雅黑"/>
+          <w:sz w:val="24"/>
+          <w:szCs w:val="24"/>
+        </w:rPr>
+        <w:tab/>
+      </w:r>
+      <w:r>
+        <w:rPr>
+          <w:rFonts w:ascii="微软雅黑" w:eastAsia="微软雅黑" w:hAnsi="微软雅黑"/>
+          <w:sz w:val="24"/>
+          <w:szCs w:val="24"/>
+        </w:rPr>
+        <w:tab/>
+      </w:r>
+      <w:r>
+        <w:rPr>
+          <w:rFonts w:ascii="微软雅黑" w:eastAsia="微软雅黑" w:hAnsi="微软雅黑"/>
+          <w:sz w:val="24"/>
+          <w:szCs w:val="24"/>
+        </w:rPr>
+        <w:t>1</w:t>
+      </w:r>
+      <w:r>
+        <w:rPr>
+          <w:rFonts w:ascii="微软雅黑" w:eastAsia="微软雅黑" w:hAnsi="微软雅黑"/>
+          <w:sz w:val="24"/>
+          <w:szCs w:val="24"/>
+        </w:rPr>
+        <w:tab/>
+      </w:r>
+      <w:r>
+        <w:rPr>
+          <w:rFonts w:ascii="微软雅黑" w:eastAsia="微软雅黑" w:hAnsi="微软雅黑"/>
+          <w:sz w:val="24"/>
+          <w:szCs w:val="24"/>
+        </w:rPr>
+        <w:tab/>
+      </w:r>
+      <w:r>
+        <w:rPr>
+          <w:rFonts w:ascii="微软雅黑" w:eastAsia="微软雅黑" w:hAnsi="微软雅黑"/>
+          <w:sz w:val="24"/>
+          <w:szCs w:val="24"/>
+        </w:rPr>
+        <w:tab/>
+      </w:r>
+      <w:r>
+        <w:rPr>
+          <w:rFonts w:ascii="微软雅黑" w:eastAsia="微软雅黑" w:hAnsi="微软雅黑"/>
+          <w:sz w:val="24"/>
+          <w:szCs w:val="24"/>
+        </w:rPr>
+        <w:t>ins</w:t>
+      </w:r>
+      <w:r>
+        <w:rPr>
+          <w:rFonts w:ascii="微软雅黑" w:eastAsia="微软雅黑" w:hAnsi="微软雅黑"/>
+          <w:sz w:val="24"/>
+          <w:szCs w:val="24"/>
+        </w:rPr>
+        <w:t>_recv_t</w:t>
+      </w:r>
+      <w:r>
+        <w:rPr>
+          <w:rFonts w:ascii="微软雅黑" w:eastAsia="微软雅黑" w:hAnsi="微软雅黑"/>
+          <w:sz w:val="24"/>
+          <w:szCs w:val="24"/>
+        </w:rPr>
+        <w:t>为空，设置</w:t>
+      </w:r>
+      <w:r>
+        <w:rPr>
+          <w:rFonts w:ascii="微软雅黑" w:eastAsia="微软雅黑" w:hAnsi="微软雅黑"/>
+          <w:sz w:val="24"/>
+          <w:szCs w:val="24"/>
+        </w:rPr>
+        <w:t>首次检测到的</w:t>
+      </w:r>
+      <w:r>
+        <w:rPr>
+          <w:rFonts w:ascii="微软雅黑" w:eastAsia="微软雅黑" w:hAnsi="微软雅黑"/>
+          <w:sz w:val="24"/>
+          <w:szCs w:val="24"/>
+        </w:rPr>
+        <w:t>时间，</w:t>
+      </w:r>
+    </w:p>
+    <w:p>
+      <w:pPr>
+        <w:spacing w:line="440" w:lineRule="exact"/>
+        <w:ind w:left="4211" w:firstLine="409"/>
+        <w:rPr>
+          <w:rFonts w:ascii="微软雅黑" w:eastAsia="微软雅黑" w:hAnsi="微软雅黑"/>
+          <w:sz w:val="24"/>
+          <w:szCs w:val="24"/>
+        </w:rPr>
+      </w:pPr>
+      <w:r>
+        <w:rPr>
+          <w:rFonts w:ascii="微软雅黑" w:eastAsia="微软雅黑" w:hAnsi="微软雅黑"/>
+          <w:sz w:val="24"/>
+          <w:szCs w:val="24"/>
+        </w:rPr>
+        <w:t>设置</w:t>
+      </w:r>
+      <w:r>
+        <w:rPr>
+          <w:rFonts w:ascii="微软雅黑" w:eastAsia="微软雅黑" w:hAnsi="微软雅黑"/>
+          <w:sz w:val="24"/>
+          <w:szCs w:val="24"/>
+        </w:rPr>
+        <w:t>ins</w:t>
+      </w:r>
+      <w:r>
+        <w:rPr>
+          <w:rFonts w:ascii="微软雅黑" w:eastAsia="微软雅黑" w:hAnsi="微软雅黑"/>
+          <w:sz w:val="24"/>
+          <w:szCs w:val="24"/>
+        </w:rPr>
+        <w:t>_recv_t</w:t>
+      </w:r>
+      <w:r>
+        <w:rPr>
+          <w:rFonts w:ascii="微软雅黑" w:eastAsia="微软雅黑" w:hAnsi="微软雅黑"/>
+          <w:sz w:val="24"/>
+          <w:szCs w:val="24"/>
+        </w:rPr>
+        <w:t>、</w:t>
+      </w:r>
+      <w:r>
+        <w:rPr>
+          <w:rFonts w:ascii="微软雅黑" w:eastAsia="微软雅黑" w:hAnsi="微软雅黑"/>
+          <w:sz w:val="24"/>
+          <w:szCs w:val="24"/>
+        </w:rPr>
+        <w:t>ins</w:t>
+      </w:r>
+      <w:r>
+        <w:rPr>
+          <w:rFonts w:ascii="微软雅黑" w:eastAsia="微软雅黑" w:hAnsi="微软雅黑"/>
+          <w:sz w:val="24"/>
+          <w:szCs w:val="24"/>
+        </w:rPr>
+        <w:t>_send_t</w:t>
+      </w:r>
+      <w:r>
+        <w:rPr>
+          <w:rFonts w:ascii="微软雅黑" w:eastAsia="微软雅黑" w:hAnsi="微软雅黑"/>
+          <w:sz w:val="24"/>
+          <w:szCs w:val="24"/>
+        </w:rPr>
+        <w:t>发送关闭指令；</w:t>
+      </w:r>
+    </w:p>
+    <w:p>
+      <w:pPr>
+        <w:spacing w:line="440" w:lineRule="exact"/>
+        <w:ind w:leftChars="2400" w:left="5040"/>
+        <w:rPr>
+          <w:rFonts w:ascii="微软雅黑" w:eastAsia="微软雅黑" w:hAnsi="微软雅黑"/>
+          <w:sz w:val="24"/>
+          <w:szCs w:val="24"/>
+        </w:rPr>
+      </w:pPr>
+    </w:p>
+    <w:p>
+      <w:pPr>
+        <w:wordWrap w:val="0"/>
+        <w:spacing w:line="440" w:lineRule="exact"/>
+        <w:ind w:leftChars="2227" w:left="4677"/>
+        <w:rPr>
+          <w:rFonts w:ascii="微软雅黑" w:eastAsia="微软雅黑" w:hAnsi="微软雅黑"/>
+          <w:sz w:val="24"/>
+          <w:szCs w:val="24"/>
+        </w:rPr>
+      </w:pPr>
+      <w:r>
+        <w:rPr>
+          <w:rFonts w:ascii="微软雅黑" w:eastAsia="微软雅黑" w:hAnsi="微软雅黑"/>
+          <w:sz w:val="24"/>
+          <w:szCs w:val="24"/>
+        </w:rPr>
+        <w:t>now-</w:t>
+      </w:r>
+      <w:r>
+        <w:rPr>
+          <w:rFonts w:ascii="微软雅黑" w:eastAsia="微软雅黑" w:hAnsi="微软雅黑"/>
+          <w:sz w:val="24"/>
+          <w:szCs w:val="24"/>
+        </w:rPr>
+        <w:t>ins</w:t>
+      </w:r>
+      <w:r>
+        <w:rPr>
+          <w:rFonts w:ascii="微软雅黑" w:eastAsia="微软雅黑" w:hAnsi="微软雅黑"/>
+          <w:sz w:val="24"/>
+          <w:szCs w:val="24"/>
+        </w:rPr>
+        <w:t>_recv_t</w:t>
+      </w:r>
+      <w:r>
+        <w:rPr>
+          <w:rFonts w:ascii="微软雅黑" w:eastAsia="微软雅黑" w:hAnsi="微软雅黑"/>
+          <w:sz w:val="24"/>
+          <w:szCs w:val="24"/>
+        </w:rPr>
+        <w:t>&lt;=</w:t>
+      </w:r>
+      <w:r>
+        <w:rPr>
+          <w:rFonts w:ascii="微软雅黑" w:eastAsia="微软雅黑" w:hAnsi="微软雅黑"/>
+          <w:sz w:val="24"/>
+          <w:szCs w:val="24"/>
+        </w:rPr>
+        <w:t>15</w:t>
+      </w:r>
+      <w:r>
+        <w:rPr>
+          <w:rFonts w:ascii="微软雅黑" w:eastAsia="微软雅黑" w:hAnsi="微软雅黑"/>
+          <w:sz w:val="24"/>
+          <w:szCs w:val="24"/>
+        </w:rPr>
+        <w:t xml:space="preserve"> 同时</w:t>
+      </w:r>
+      <w:r>
+        <w:rPr>
+          <w:rFonts w:ascii="微软雅黑" w:eastAsia="微软雅黑" w:hAnsi="微软雅黑"/>
+          <w:sz w:val="24"/>
+          <w:szCs w:val="24"/>
+        </w:rPr>
+        <w:t xml:space="preserve"> now-</w:t>
+      </w:r>
+      <w:r>
+        <w:rPr>
+          <w:rFonts w:ascii="微软雅黑" w:eastAsia="微软雅黑" w:hAnsi="微软雅黑"/>
+          <w:sz w:val="24"/>
+          <w:szCs w:val="24"/>
+        </w:rPr>
+        <w:t>ins</w:t>
+      </w:r>
+      <w:r>
+        <w:rPr>
+          <w:rFonts w:ascii="微软雅黑" w:eastAsia="微软雅黑" w:hAnsi="微软雅黑"/>
+          <w:sz w:val="24"/>
+          <w:szCs w:val="24"/>
+        </w:rPr>
+        <w:t>_send</w:t>
+      </w:r>
+      <w:r>
+        <w:rPr>
+          <w:rFonts w:ascii="微软雅黑" w:eastAsia="微软雅黑" w:hAnsi="微软雅黑"/>
+          <w:sz w:val="24"/>
+          <w:szCs w:val="24"/>
+        </w:rPr>
+        <w:t>_t&gt;=5;</w:t>
+      </w:r>
+      <w:r>
+        <w:rPr>
+          <w:rFonts w:ascii="微软雅黑" w:eastAsia="微软雅黑" w:hAnsi="微软雅黑"/>
+          <w:sz w:val="24"/>
+          <w:szCs w:val="24"/>
+        </w:rPr>
+        <w:t>发送关闭指令；</w:t>
+      </w:r>
+    </w:p>
+    <w:p>
+      <w:pPr>
+        <w:wordWrap w:val="0"/>
+        <w:spacing w:line="440" w:lineRule="exact"/>
+        <w:ind w:left="5041"/>
+        <w:rPr>
+          <w:rFonts w:ascii="微软雅黑" w:eastAsia="微软雅黑" w:hAnsi="微软雅黑"/>
+          <w:sz w:val="24"/>
+          <w:szCs w:val="24"/>
+        </w:rPr>
+      </w:pPr>
+    </w:p>
+    <w:p>
+      <w:pPr>
+        <w:wordWrap w:val="0"/>
+        <w:spacing w:line="440" w:lineRule="exact"/>
+        <w:ind w:leftChars="2227" w:left="4677"/>
+        <w:rPr>
+          <w:rFonts w:ascii="微软雅黑" w:eastAsia="微软雅黑" w:hAnsi="微软雅黑"/>
+          <w:sz w:val="24"/>
+          <w:szCs w:val="24"/>
+        </w:rPr>
+      </w:pPr>
+      <w:r>
+        <w:rPr>
+          <w:rFonts w:ascii="微软雅黑" w:eastAsia="微软雅黑" w:hAnsi="微软雅黑"/>
+          <w:sz w:val="24"/>
+          <w:szCs w:val="24"/>
+        </w:rPr>
+        <w:t>now-</w:t>
+      </w:r>
+      <w:r>
+        <w:rPr>
+          <w:rFonts w:ascii="微软雅黑" w:eastAsia="微软雅黑" w:hAnsi="微软雅黑"/>
+          <w:sz w:val="24"/>
+          <w:szCs w:val="24"/>
+        </w:rPr>
+        <w:t xml:space="preserve"> </w:t>
+      </w:r>
+      <w:r>
+        <w:rPr>
+          <w:rFonts w:ascii="微软雅黑" w:eastAsia="微软雅黑" w:hAnsi="微软雅黑"/>
+          <w:sz w:val="24"/>
+          <w:szCs w:val="24"/>
+        </w:rPr>
+        <w:t>ins</w:t>
+      </w:r>
+      <w:r>
+        <w:rPr>
+          <w:rFonts w:ascii="微软雅黑" w:eastAsia="微软雅黑" w:hAnsi="微软雅黑"/>
+          <w:sz w:val="24"/>
+          <w:szCs w:val="24"/>
+        </w:rPr>
+        <w:t>_recv_t</w:t>
+      </w:r>
+      <w:r>
+        <w:rPr>
+          <w:rFonts w:ascii="微软雅黑" w:eastAsia="微软雅黑" w:hAnsi="微软雅黑" w:hint="eastAsia"/>
+          <w:sz w:val="24"/>
+          <w:szCs w:val="24"/>
+        </w:rPr>
+        <w:t>&gt;=15</w:t>
+      </w:r>
+      <w:r>
+        <w:rPr>
+          <w:rFonts w:ascii="微软雅黑" w:eastAsia="微软雅黑" w:hAnsi="微软雅黑"/>
+          <w:sz w:val="24"/>
+          <w:szCs w:val="24"/>
+        </w:rPr>
+        <w:t>同时remark！=</w:t>
+      </w:r>
+      <w:r>
+        <w:rPr>
+          <w:rFonts w:ascii="微软雅黑" w:eastAsia="微软雅黑" w:hAnsi="微软雅黑"/>
+          <w:sz w:val="24"/>
+          <w:szCs w:val="24"/>
+        </w:rPr>
+        <w:t>’</w:t>
+      </w:r>
+      <w:r>
+        <w:rPr>
+          <w:rFonts w:ascii="微软雅黑" w:eastAsia="微软雅黑" w:hAnsi="微软雅黑"/>
+          <w:sz w:val="24"/>
+          <w:szCs w:val="24"/>
+        </w:rPr>
+        <w:t>err</w:t>
+      </w:r>
+      <w:r>
+        <w:rPr>
+          <w:rFonts w:ascii="微软雅黑" w:eastAsia="微软雅黑" w:hAnsi="微软雅黑"/>
+          <w:sz w:val="24"/>
+          <w:szCs w:val="24"/>
+        </w:rPr>
+        <w:t>’</w:t>
+      </w:r>
+      <w:r>
+        <w:rPr>
+          <w:rFonts w:ascii="微软雅黑" w:eastAsia="微软雅黑" w:hAnsi="微软雅黑"/>
+          <w:sz w:val="24"/>
+          <w:szCs w:val="24"/>
+        </w:rPr>
+        <w:t>，则</w:t>
+      </w:r>
+      <w:r>
+        <w:rPr>
+          <w:rFonts w:ascii="微软雅黑" w:eastAsia="微软雅黑" w:hAnsi="微软雅黑"/>
+          <w:sz w:val="24"/>
+          <w:szCs w:val="24"/>
+        </w:rPr>
+        <w:t>set remark=’err’,记录错误；</w:t>
+      </w:r>
+    </w:p>
+    <w:p>
+      <w:pPr>
+        <w:spacing w:line="440" w:lineRule="exact"/>
+        <w:ind w:left="420"/>
+        <w:rPr>
+          <w:rFonts w:ascii="微软雅黑" w:eastAsia="微软雅黑" w:hAnsi="微软雅黑"/>
+          <w:sz w:val="24"/>
+          <w:szCs w:val="24"/>
+        </w:rPr>
+      </w:pPr>
+    </w:p>
+    <w:p>
+      <w:pPr>
+        <w:spacing w:line="440" w:lineRule="exact"/>
+        <w:ind w:left="2096" w:hanging="1676"/>
+        <w:rPr>
+          <w:rFonts w:ascii="微软雅黑" w:eastAsia="微软雅黑" w:hAnsi="微软雅黑"/>
+          <w:sz w:val="24"/>
+          <w:szCs w:val="24"/>
+        </w:rPr>
+      </w:pPr>
+      <w:r>
+        <w:rPr>
+          <w:rFonts w:ascii="微软雅黑" w:eastAsia="微软雅黑" w:hAnsi="微软雅黑"/>
+          <w:sz w:val="24"/>
+          <w:szCs w:val="24"/>
+        </w:rPr>
+        <w:t>！</w:t>
+      </w:r>
+      <w:r>
+        <w:rPr>
+          <w:rFonts w:ascii="微软雅黑" w:eastAsia="微软雅黑" w:hAnsi="微软雅黑"/>
+          <w:sz w:val="24"/>
+          <w:szCs w:val="24"/>
+        </w:rPr>
+        <w:t>=-1</w:t>
+      </w:r>
+      <w:r>
+        <w:rPr>
+          <w:rFonts w:ascii="微软雅黑" w:eastAsia="微软雅黑" w:hAnsi="微软雅黑"/>
+          <w:sz w:val="24"/>
+          <w:szCs w:val="24"/>
+        </w:rPr>
+        <w:tab/>
+      </w:r>
+      <w:r>
+        <w:rPr>
+          <w:rFonts w:ascii="微软雅黑" w:eastAsia="微软雅黑" w:hAnsi="微软雅黑"/>
+          <w:sz w:val="24"/>
+          <w:szCs w:val="24"/>
+        </w:rPr>
+        <w:tab/>
+      </w:r>
+      <w:r>
+        <w:rPr>
+          <w:rFonts w:ascii="微软雅黑" w:eastAsia="微软雅黑" w:hAnsi="微软雅黑"/>
+          <w:sz w:val="24"/>
+          <w:szCs w:val="24"/>
+        </w:rPr>
+        <w:t>OPEN</w:t>
+      </w:r>
+      <w:r>
+        <w:rPr>
+          <w:rFonts w:ascii="微软雅黑" w:eastAsia="微软雅黑" w:hAnsi="微软雅黑"/>
+          <w:sz w:val="24"/>
+          <w:szCs w:val="24"/>
+        </w:rPr>
+        <w:tab/>
+      </w:r>
+      <w:r>
+        <w:rPr>
+          <w:rFonts w:ascii="微软雅黑" w:eastAsia="微软雅黑" w:hAnsi="微软雅黑"/>
+          <w:sz w:val="24"/>
+          <w:szCs w:val="24"/>
+        </w:rPr>
+        <w:tab/>
+      </w:r>
+      <w:r>
+        <w:rPr>
+          <w:rFonts w:ascii="微软雅黑" w:eastAsia="微软雅黑" w:hAnsi="微软雅黑"/>
+          <w:sz w:val="24"/>
+          <w:szCs w:val="24"/>
+        </w:rPr>
+        <w:t>0</w:t>
+      </w:r>
+      <w:r>
+        <w:rPr>
+          <w:rFonts w:ascii="微软雅黑" w:eastAsia="微软雅黑" w:hAnsi="微软雅黑"/>
+          <w:sz w:val="24"/>
+          <w:szCs w:val="24"/>
+        </w:rPr>
+        <w:tab/>
+      </w:r>
+      <w:r>
+        <w:rPr>
+          <w:rFonts w:ascii="微软雅黑" w:eastAsia="微软雅黑" w:hAnsi="微软雅黑"/>
+          <w:sz w:val="24"/>
+          <w:szCs w:val="24"/>
+        </w:rPr>
+        <w:tab/>
+      </w:r>
+      <w:r>
+        <w:rPr>
+          <w:rFonts w:ascii="微软雅黑" w:eastAsia="微软雅黑" w:hAnsi="微软雅黑"/>
+          <w:sz w:val="24"/>
+          <w:szCs w:val="24"/>
+        </w:rPr>
+        <w:t>如open</w:t>
+      </w:r>
+      <w:r>
+        <w:rPr>
+          <w:rFonts w:ascii="微软雅黑" w:eastAsia="微软雅黑" w:hAnsi="微软雅黑"/>
+          <w:sz w:val="24"/>
+          <w:szCs w:val="24"/>
+        </w:rPr>
+        <w:t>_t为</w:t>
+      </w:r>
+      <w:r>
+        <w:rPr>
+          <w:rFonts w:ascii="微软雅黑" w:eastAsia="微软雅黑" w:hAnsi="微软雅黑"/>
+          <w:sz w:val="24"/>
+          <w:szCs w:val="24"/>
+        </w:rPr>
+        <w:t xml:space="preserve">0, </w:t>
+      </w:r>
+      <w:r>
+        <w:rPr>
+          <w:rFonts w:ascii="微软雅黑" w:eastAsia="微软雅黑" w:hAnsi="微软雅黑"/>
+          <w:sz w:val="24"/>
+          <w:szCs w:val="24"/>
+        </w:rPr>
+        <w:t>由</w:t>
+      </w:r>
+      <w:r>
+        <w:rPr>
+          <w:rFonts w:ascii="微软雅黑" w:eastAsia="微软雅黑" w:hAnsi="微软雅黑"/>
+          <w:sz w:val="24"/>
+          <w:szCs w:val="24"/>
+        </w:rPr>
+        <w:t>ins</w:t>
+      </w:r>
+      <w:r>
+        <w:rPr>
+          <w:rFonts w:ascii="微软雅黑" w:eastAsia="微软雅黑" w:hAnsi="微软雅黑"/>
+          <w:sz w:val="24"/>
+          <w:szCs w:val="24"/>
+        </w:rPr>
+        <w:t>_recv_t，</w:t>
+      </w:r>
+      <w:r>
+        <w:rPr>
+          <w:rFonts w:ascii="微软雅黑" w:eastAsia="微软雅黑" w:hAnsi="微软雅黑"/>
+          <w:sz w:val="24"/>
+          <w:szCs w:val="24"/>
+        </w:rPr>
+        <w:t>ins</w:t>
+      </w:r>
+      <w:r>
+        <w:rPr>
+          <w:rFonts w:ascii="微软雅黑" w:eastAsia="微软雅黑" w:hAnsi="微软雅黑"/>
+          <w:sz w:val="24"/>
+          <w:szCs w:val="24"/>
+        </w:rPr>
+        <w:t>_send_t</w:t>
+      </w:r>
+    </w:p>
+    <w:p>
+      <w:pPr>
+        <w:spacing w:line="440" w:lineRule="exact"/>
+        <w:ind w:left="2096" w:hanging="1676"/>
+        <w:rPr>
+          <w:rFonts w:ascii="微软雅黑" w:eastAsia="微软雅黑" w:hAnsi="微软雅黑"/>
+          <w:sz w:val="24"/>
+          <w:szCs w:val="24"/>
+        </w:rPr>
+      </w:pPr>
+      <w:r>
+        <w:rPr>
+          <w:rFonts w:ascii="微软雅黑" w:eastAsia="微软雅黑" w:hAnsi="微软雅黑"/>
+          <w:sz w:val="24"/>
+          <w:szCs w:val="24"/>
+        </w:rPr>
+        <w:tab/>
+      </w:r>
+      <w:r>
+        <w:rPr>
+          <w:rFonts w:ascii="微软雅黑" w:eastAsia="微软雅黑" w:hAnsi="微软雅黑"/>
+          <w:sz w:val="24"/>
+          <w:szCs w:val="24"/>
+        </w:rPr>
+        <w:tab/>
+      </w:r>
+      <w:r>
+        <w:rPr>
+          <w:rFonts w:ascii="微软雅黑" w:eastAsia="微软雅黑" w:hAnsi="微软雅黑"/>
+          <w:sz w:val="24"/>
+          <w:szCs w:val="24"/>
+        </w:rPr>
+        <w:tab/>
+      </w:r>
+      <w:r>
+        <w:rPr>
+          <w:rFonts w:ascii="微软雅黑" w:eastAsia="微软雅黑" w:hAnsi="微软雅黑"/>
+          <w:sz w:val="24"/>
+          <w:szCs w:val="24"/>
+        </w:rPr>
+        <w:tab/>
+      </w:r>
+      <w:r>
+        <w:rPr>
+          <w:rFonts w:ascii="微软雅黑" w:eastAsia="微软雅黑" w:hAnsi="微软雅黑"/>
+          <w:sz w:val="24"/>
+          <w:szCs w:val="24"/>
+        </w:rPr>
+        <w:tab/>
+      </w:r>
+      <w:r>
+        <w:rPr>
+          <w:rFonts w:ascii="微软雅黑" w:eastAsia="微软雅黑" w:hAnsi="微软雅黑"/>
+          <w:sz w:val="24"/>
+          <w:szCs w:val="24"/>
+        </w:rPr>
+        <w:tab/>
+      </w:r>
+      <w:r>
+        <w:rPr>
+          <w:rFonts w:ascii="微软雅黑" w:eastAsia="微软雅黑" w:hAnsi="微软雅黑"/>
+          <w:sz w:val="24"/>
+          <w:szCs w:val="24"/>
+        </w:rPr>
+        <w:tab/>
+      </w:r>
+      <w:r>
+        <w:rPr>
+          <w:rFonts w:ascii="微软雅黑" w:eastAsia="微软雅黑" w:hAnsi="微软雅黑"/>
+          <w:sz w:val="24"/>
+          <w:szCs w:val="24"/>
+        </w:rPr>
+        <w:t>发送OPEN指令；</w:t>
+      </w:r>
+    </w:p>
+    <w:p>
+      <w:pPr>
+        <w:spacing w:line="440" w:lineRule="exact"/>
+        <w:ind w:left="4200" w:firstLine="420"/>
+        <w:rPr>
+          <w:rFonts w:ascii="微软雅黑" w:eastAsia="微软雅黑" w:hAnsi="微软雅黑"/>
+          <w:sz w:val="24"/>
+          <w:szCs w:val="24"/>
+        </w:rPr>
+      </w:pPr>
+      <w:r>
+        <w:rPr>
+          <w:rFonts w:ascii="微软雅黑" w:eastAsia="微软雅黑" w:hAnsi="微软雅黑"/>
+          <w:sz w:val="24"/>
+          <w:szCs w:val="24"/>
+        </w:rPr>
+        <w:t>如超时，则恢复设备至未占用模式；</w:t>
+      </w:r>
+    </w:p>
+    <w:p>
+      <w:pPr>
+        <w:spacing w:line="440" w:lineRule="exact"/>
+        <w:ind w:left="4200" w:firstLine="420"/>
+        <w:rPr>
+          <w:rFonts w:ascii="微软雅黑" w:eastAsia="微软雅黑" w:hAnsi="微软雅黑"/>
+          <w:sz w:val="24"/>
+          <w:szCs w:val="24"/>
+        </w:rPr>
+      </w:pPr>
+    </w:p>
+    <w:p>
+      <w:pPr>
+        <w:spacing w:line="440" w:lineRule="exact"/>
+        <w:ind w:left="4196" w:firstLine="4"/>
+        <w:rPr>
+          <w:rFonts w:ascii="微软雅黑" w:eastAsia="微软雅黑" w:hAnsi="微软雅黑"/>
+          <w:sz w:val="24"/>
+          <w:szCs w:val="24"/>
+        </w:rPr>
+      </w:pPr>
+      <w:r>
+        <w:rPr>
+          <w:rFonts w:ascii="微软雅黑" w:eastAsia="微软雅黑" w:hAnsi="微软雅黑"/>
+          <w:sz w:val="24"/>
+          <w:szCs w:val="24"/>
+        </w:rPr>
+        <w:t>open__t不为0</w:t>
+      </w:r>
+      <w:r>
+        <w:rPr>
+          <w:rFonts w:ascii="微软雅黑" w:eastAsia="微软雅黑" w:hAnsi="微软雅黑"/>
+          <w:sz w:val="24"/>
+          <w:szCs w:val="24"/>
+        </w:rPr>
+        <w:t>（开启后又中断），</w:t>
+      </w:r>
+      <w:r>
+        <w:rPr>
+          <w:rFonts w:ascii="微软雅黑" w:eastAsia="微软雅黑" w:hAnsi="微软雅黑"/>
+          <w:sz w:val="24"/>
+          <w:szCs w:val="24"/>
+        </w:rPr>
+        <w:t>且</w:t>
+      </w:r>
+      <w:r>
+        <w:rPr>
+          <w:rFonts w:ascii="微软雅黑" w:eastAsia="微软雅黑" w:hAnsi="微软雅黑" w:hint="eastAsia"/>
+          <w:sz w:val="24"/>
+          <w:szCs w:val="24"/>
+        </w:rPr>
+        <w:t>close_t=0,则设置close_t=time();如果close_t&gt;0 且 time</w:t>
+      </w:r>
+      <w:r>
+        <w:rPr>
+          <w:rFonts w:ascii="微软雅黑" w:eastAsia="微软雅黑" w:hAnsi="微软雅黑"/>
+          <w:sz w:val="24"/>
+          <w:szCs w:val="24"/>
+        </w:rPr>
+        <w:t>()-close_t&gt;30,</w:t>
+      </w:r>
+      <w:r>
+        <w:rPr>
+          <w:rFonts w:ascii="微软雅黑" w:eastAsia="微软雅黑" w:hAnsi="微软雅黑"/>
+          <w:sz w:val="24"/>
+          <w:szCs w:val="24"/>
+        </w:rPr>
+        <w:t xml:space="preserve"> </w:t>
+      </w:r>
+      <w:r>
+        <w:rPr>
+          <w:rFonts w:ascii="微软雅黑" w:eastAsia="微软雅黑" w:hAnsi="微软雅黑"/>
+          <w:sz w:val="24"/>
+          <w:szCs w:val="24"/>
+        </w:rPr>
+        <w:t>则产生计费（</w:t>
+      </w:r>
+      <w:r>
+        <w:rPr>
+          <w:rFonts w:ascii="微软雅黑" w:eastAsia="微软雅黑" w:hAnsi="微软雅黑" w:hint="eastAsia"/>
+          <w:sz w:val="24"/>
+          <w:szCs w:val="24"/>
+        </w:rPr>
+        <w:t>关闭时间为</w:t>
+      </w:r>
+      <w:r>
+        <w:rPr>
+          <w:rFonts w:ascii="微软雅黑" w:eastAsia="微软雅黑" w:hAnsi="微软雅黑"/>
+          <w:sz w:val="24"/>
+          <w:szCs w:val="24"/>
+        </w:rPr>
+        <w:t>close_t</w:t>
+      </w:r>
+      <w:r>
+        <w:rPr>
+          <w:rFonts w:ascii="微软雅黑" w:eastAsia="微软雅黑" w:hAnsi="微软雅黑"/>
+          <w:sz w:val="24"/>
+          <w:szCs w:val="24"/>
+        </w:rPr>
+        <w:t>），</w:t>
+      </w:r>
+      <w:r>
+        <w:rPr>
+          <w:rFonts w:ascii="微软雅黑" w:eastAsia="微软雅黑" w:hAnsi="微软雅黑"/>
+          <w:sz w:val="24"/>
+          <w:szCs w:val="24"/>
+        </w:rPr>
+        <w:t>恢复设备至未占用模式；</w:t>
+      </w:r>
+    </w:p>
+    <w:p>
+      <w:pPr>
+        <w:spacing w:line="440" w:lineRule="exact"/>
+        <w:ind w:left="4196" w:firstLine="4"/>
+        <w:rPr>
+          <w:rFonts w:ascii="微软雅黑" w:eastAsia="微软雅黑" w:hAnsi="微软雅黑"/>
+          <w:sz w:val="24"/>
+          <w:szCs w:val="24"/>
+        </w:rPr>
+      </w:pPr>
+      <w:r>
+        <w:rPr>
+          <w:rFonts w:ascii="微软雅黑" w:eastAsia="微软雅黑" w:hAnsi="微软雅黑" w:hint="eastAsia"/>
+          <w:sz w:val="24"/>
+          <w:szCs w:val="24"/>
+        </w:rPr>
+        <w:t>（不主动发送指令，通过硬件主动读状态，打开设备）</w:t>
+      </w:r>
+    </w:p>
+    <w:p>
+      <w:pPr>
+        <w:spacing w:line="440" w:lineRule="exact"/>
+        <w:ind w:left="420"/>
+        <w:rPr>
+          <w:rFonts w:ascii="微软雅黑" w:eastAsia="微软雅黑" w:hAnsi="微软雅黑"/>
+          <w:color w:val="FF0000"/>
+          <w:sz w:val="24"/>
+          <w:szCs w:val="24"/>
+        </w:rPr>
+      </w:pPr>
+    </w:p>
+    <w:p>
+      <w:pPr>
+        <w:spacing w:line="440" w:lineRule="exact"/>
+        <w:ind w:left="420"/>
+        <w:rPr>
+          <w:rFonts w:ascii="微软雅黑" w:eastAsia="微软雅黑" w:hAnsi="微软雅黑"/>
+          <w:sz w:val="24"/>
+          <w:szCs w:val="24"/>
+        </w:rPr>
+      </w:pPr>
+      <w:r>
+        <w:rPr>
+          <w:rFonts w:ascii="微软雅黑" w:eastAsia="微软雅黑" w:hAnsi="微软雅黑"/>
+          <w:sz w:val="24"/>
+          <w:szCs w:val="24"/>
+        </w:rPr>
+        <w:t>！</w:t>
+      </w:r>
+      <w:r>
+        <w:rPr>
+          <w:rFonts w:ascii="微软雅黑" w:eastAsia="微软雅黑" w:hAnsi="微软雅黑"/>
+          <w:sz w:val="24"/>
+          <w:szCs w:val="24"/>
+        </w:rPr>
+        <w:t>=-1</w:t>
+      </w:r>
+      <w:r>
+        <w:rPr>
+          <w:rFonts w:ascii="微软雅黑" w:eastAsia="微软雅黑" w:hAnsi="微软雅黑"/>
+          <w:sz w:val="24"/>
+          <w:szCs w:val="24"/>
+        </w:rPr>
+        <w:tab/>
+      </w:r>
+      <w:r>
+        <w:rPr>
+          <w:rFonts w:ascii="微软雅黑" w:eastAsia="微软雅黑" w:hAnsi="微软雅黑"/>
+          <w:sz w:val="24"/>
+          <w:szCs w:val="24"/>
+        </w:rPr>
+        <w:tab/>
+      </w:r>
+      <w:r>
+        <w:rPr>
+          <w:rFonts w:ascii="微软雅黑" w:eastAsia="微软雅黑" w:hAnsi="微软雅黑"/>
+          <w:sz w:val="24"/>
+          <w:szCs w:val="24"/>
+        </w:rPr>
+        <w:tab/>
+        <w:t>OPEN</w:t>
+      </w:r>
+      <w:r>
+        <w:rPr>
+          <w:rFonts w:ascii="微软雅黑" w:eastAsia="微软雅黑" w:hAnsi="微软雅黑"/>
+          <w:sz w:val="24"/>
+          <w:szCs w:val="24"/>
+        </w:rPr>
+        <w:tab/>
+      </w:r>
+      <w:r>
+        <w:rPr>
+          <w:rFonts w:ascii="微软雅黑" w:eastAsia="微软雅黑" w:hAnsi="微软雅黑"/>
+          <w:sz w:val="24"/>
+          <w:szCs w:val="24"/>
+        </w:rPr>
+        <w:tab/>
+        <w:t>1</w:t>
+      </w:r>
+      <w:r>
+        <w:rPr>
+          <w:rFonts w:ascii="微软雅黑" w:eastAsia="微软雅黑" w:hAnsi="微软雅黑"/>
+          <w:sz w:val="24"/>
+          <w:szCs w:val="24"/>
+        </w:rPr>
+        <w:tab/>
+      </w:r>
+      <w:r>
+        <w:rPr>
+          <w:rFonts w:ascii="微软雅黑" w:eastAsia="微软雅黑" w:hAnsi="微软雅黑"/>
+          <w:sz w:val="24"/>
+          <w:szCs w:val="24"/>
+        </w:rPr>
+        <w:tab/>
+      </w:r>
+      <w:r>
+        <w:rPr>
+          <w:rFonts w:ascii="微软雅黑" w:eastAsia="微软雅黑" w:hAnsi="微软雅黑" w:hint="eastAsia"/>
+          <w:sz w:val="24"/>
+          <w:szCs w:val="24"/>
+        </w:rPr>
+        <w:t>判断</w:t>
+      </w:r>
+      <w:r>
+        <w:rPr>
+          <w:rFonts w:ascii="微软雅黑" w:eastAsia="微软雅黑" w:hAnsi="微软雅黑"/>
+          <w:sz w:val="24"/>
+          <w:szCs w:val="24"/>
+        </w:rPr>
+        <w:t>是否开启时间超过最大开启</w:t>
+      </w:r>
+      <w:r>
+        <w:rPr>
+          <w:rFonts w:ascii="微软雅黑" w:eastAsia="微软雅黑" w:hAnsi="微软雅黑" w:hint="eastAsia"/>
+          <w:sz w:val="24"/>
+          <w:szCs w:val="24"/>
+        </w:rPr>
+        <w:t>时间</w:t>
+      </w:r>
+      <w:r>
+        <w:rPr>
+          <w:rFonts w:ascii="微软雅黑" w:eastAsia="微软雅黑" w:hAnsi="微软雅黑"/>
+          <w:sz w:val="24"/>
+          <w:szCs w:val="24"/>
+        </w:rPr>
+        <w:t>；</w:t>
+      </w:r>
+    </w:p>
+    <w:p>
+      <w:pPr>
+        <w:wordWrap w:val="0"/>
+        <w:spacing w:line="440" w:lineRule="exact"/>
+        <w:ind w:left="4200"/>
+        <w:rPr>
+          <w:rFonts w:ascii="微软雅黑" w:eastAsia="微软雅黑" w:hAnsi="微软雅黑"/>
+          <w:sz w:val="24"/>
+          <w:szCs w:val="24"/>
+        </w:rPr>
+      </w:pPr>
+      <w:r>
+        <w:rPr>
+          <w:rFonts w:ascii="微软雅黑" w:eastAsia="微软雅黑" w:hAnsi="微软雅黑" w:hint="eastAsia"/>
+          <w:sz w:val="24"/>
+          <w:szCs w:val="24"/>
+        </w:rPr>
+        <w:t>是，</w:t>
+      </w:r>
+      <w:r>
+        <w:rPr>
+          <w:rFonts w:ascii="微软雅黑" w:eastAsia="微软雅黑" w:hAnsi="微软雅黑"/>
+          <w:sz w:val="24"/>
+          <w:szCs w:val="24"/>
+        </w:rPr>
+        <w:t>则</w:t>
+      </w:r>
+      <w:r>
+        <w:rPr>
+          <w:rFonts w:ascii="微软雅黑" w:eastAsia="微软雅黑" w:hAnsi="微软雅黑" w:hint="eastAsia"/>
+          <w:sz w:val="24"/>
+          <w:szCs w:val="24"/>
+        </w:rPr>
+        <w:t>set</w:t>
+      </w:r>
+      <w:r>
+        <w:rPr>
+          <w:rFonts w:ascii="微软雅黑" w:eastAsia="微软雅黑" w:hAnsi="微软雅黑"/>
+          <w:sz w:val="24"/>
+          <w:szCs w:val="24"/>
+        </w:rPr>
+        <w:t xml:space="preserve"> </w:t>
+      </w:r>
+      <w:r>
+        <w:rPr>
+          <w:rFonts w:ascii="微软雅黑" w:eastAsia="微软雅黑" w:hAnsi="微软雅黑"/>
+          <w:sz w:val="24"/>
+          <w:szCs w:val="24"/>
+        </w:rPr>
+        <w:t>ins</w:t>
+      </w:r>
+      <w:r>
+        <w:rPr>
+          <w:rFonts w:ascii="微软雅黑" w:eastAsia="微软雅黑" w:hAnsi="微软雅黑"/>
+          <w:sz w:val="24"/>
+          <w:szCs w:val="24"/>
+        </w:rPr>
+        <w:t xml:space="preserve">=CLOSE, </w:t>
+      </w:r>
+      <w:r>
+        <w:rPr>
+          <w:rFonts w:ascii="微软雅黑" w:eastAsia="微软雅黑" w:hAnsi="微软雅黑"/>
+          <w:sz w:val="24"/>
+          <w:szCs w:val="24"/>
+        </w:rPr>
+        <w:t>ins</w:t>
+      </w:r>
+      <w:r>
+        <w:rPr>
+          <w:rFonts w:ascii="微软雅黑" w:eastAsia="微软雅黑" w:hAnsi="微软雅黑"/>
+          <w:sz w:val="24"/>
+          <w:szCs w:val="24"/>
+        </w:rPr>
+        <w:t>_recv_t,</w:t>
+      </w:r>
+      <w:r>
+        <w:rPr>
+          <w:rFonts w:ascii="微软雅黑" w:eastAsia="微软雅黑" w:hAnsi="微软雅黑"/>
+          <w:sz w:val="24"/>
+          <w:szCs w:val="24"/>
+        </w:rPr>
+        <w:t xml:space="preserve"> </w:t>
+      </w:r>
+      <w:r>
+        <w:rPr>
+          <w:rFonts w:ascii="微软雅黑" w:eastAsia="微软雅黑" w:hAnsi="微软雅黑" w:hint="eastAsia"/>
+          <w:sz w:val="24"/>
+          <w:szCs w:val="24"/>
+        </w:rPr>
+        <w:t>ins</w:t>
+      </w:r>
+      <w:r>
+        <w:rPr>
+          <w:rFonts w:ascii="微软雅黑" w:eastAsia="微软雅黑" w:hAnsi="微软雅黑" w:hint="eastAsia"/>
+          <w:sz w:val="24"/>
+          <w:szCs w:val="24"/>
+        </w:rPr>
+        <w:t>_send_t</w:t>
+      </w:r>
+      <w:r>
+        <w:rPr>
+          <w:rFonts w:ascii="微软雅黑" w:eastAsia="微软雅黑" w:hAnsi="微软雅黑"/>
+          <w:sz w:val="24"/>
+          <w:szCs w:val="24"/>
+        </w:rPr>
+        <w:t>,发送CLOSE</w:t>
+      </w:r>
+      <w:r>
+        <w:rPr>
+          <w:rFonts w:ascii="微软雅黑" w:eastAsia="微软雅黑" w:hAnsi="微软雅黑"/>
+          <w:sz w:val="24"/>
+          <w:szCs w:val="24"/>
+        </w:rPr>
+        <w:t>指令；</w:t>
+      </w:r>
+    </w:p>
+    <w:p>
+      <w:pPr>
+        <w:wordWrap w:val="0"/>
+        <w:spacing w:line="440" w:lineRule="exact"/>
+        <w:ind w:left="4200"/>
+        <w:rPr>
+          <w:rFonts w:ascii="微软雅黑" w:eastAsia="微软雅黑" w:hAnsi="微软雅黑"/>
+          <w:sz w:val="24"/>
+          <w:szCs w:val="24"/>
+        </w:rPr>
+      </w:pPr>
+    </w:p>
+    <w:p>
+      <w:pPr>
+        <w:spacing w:line="440" w:lineRule="exact"/>
+        <w:ind w:left="420"/>
+        <w:rPr>
+          <w:rFonts w:ascii="微软雅黑" w:eastAsia="微软雅黑" w:hAnsi="微软雅黑"/>
+          <w:sz w:val="24"/>
+          <w:szCs w:val="24"/>
+        </w:rPr>
+      </w:pPr>
+      <w:r>
+        <w:rPr>
+          <w:rFonts w:ascii="微软雅黑" w:eastAsia="微软雅黑" w:hAnsi="微软雅黑" w:hint="eastAsia"/>
+          <w:sz w:val="24"/>
+          <w:szCs w:val="24"/>
+        </w:rPr>
+        <w:t>！=-1</w:t>
+      </w:r>
+      <w:r>
+        <w:rPr>
+          <w:rFonts w:ascii="微软雅黑" w:eastAsia="微软雅黑" w:hAnsi="微软雅黑"/>
+          <w:sz w:val="24"/>
+          <w:szCs w:val="24"/>
+        </w:rPr>
+        <w:tab/>
+      </w:r>
+      <w:r>
+        <w:rPr>
+          <w:rFonts w:ascii="微软雅黑" w:eastAsia="微软雅黑" w:hAnsi="微软雅黑"/>
+          <w:sz w:val="24"/>
+          <w:szCs w:val="24"/>
+        </w:rPr>
+        <w:tab/>
+      </w:r>
+      <w:r>
+        <w:rPr>
+          <w:rFonts w:ascii="微软雅黑" w:eastAsia="微软雅黑" w:hAnsi="微软雅黑"/>
+          <w:sz w:val="24"/>
+          <w:szCs w:val="24"/>
+        </w:rPr>
+        <w:tab/>
+        <w:t>CLOSE</w:t>
+      </w:r>
+      <w:r>
+        <w:rPr>
+          <w:rFonts w:ascii="微软雅黑" w:eastAsia="微软雅黑" w:hAnsi="微软雅黑"/>
+          <w:sz w:val="24"/>
+          <w:szCs w:val="24"/>
+        </w:rPr>
+        <w:tab/>
+      </w:r>
+      <w:r>
+        <w:rPr>
+          <w:rFonts w:ascii="微软雅黑" w:eastAsia="微软雅黑" w:hAnsi="微软雅黑"/>
+          <w:sz w:val="24"/>
+          <w:szCs w:val="24"/>
+        </w:rPr>
+        <w:tab/>
+        <w:t>0</w:t>
+      </w:r>
+      <w:r>
+        <w:rPr>
+          <w:rFonts w:ascii="微软雅黑" w:eastAsia="微软雅黑" w:hAnsi="微软雅黑"/>
+          <w:sz w:val="24"/>
+          <w:szCs w:val="24"/>
+        </w:rPr>
+        <w:tab/>
+      </w:r>
+      <w:r>
+        <w:rPr>
+          <w:rFonts w:ascii="微软雅黑" w:eastAsia="微软雅黑" w:hAnsi="微软雅黑"/>
+          <w:sz w:val="24"/>
+          <w:szCs w:val="24"/>
+        </w:rPr>
+        <w:tab/>
+      </w:r>
+      <w:r>
+        <w:rPr>
+          <w:rFonts w:ascii="微软雅黑" w:eastAsia="微软雅黑" w:hAnsi="微软雅黑"/>
+          <w:sz w:val="24"/>
+          <w:szCs w:val="24"/>
+        </w:rPr>
+        <w:t>产生计费；</w:t>
+      </w:r>
+      <w:r>
+        <w:rPr>
+          <w:rFonts w:ascii="微软雅黑" w:eastAsia="微软雅黑" w:hAnsi="微软雅黑"/>
+          <w:sz w:val="24"/>
+          <w:szCs w:val="24"/>
+        </w:rPr>
+        <w:t>恢复设备至未占用模式；</w:t>
+      </w:r>
+    </w:p>
+    <w:p>
+      <w:pPr>
+        <w:spacing w:line="440" w:lineRule="exact"/>
+        <w:ind w:left="420"/>
+        <w:rPr>
+          <w:rFonts w:ascii="微软雅黑" w:eastAsia="微软雅黑" w:hAnsi="微软雅黑"/>
+          <w:sz w:val="24"/>
+          <w:szCs w:val="24"/>
+        </w:rPr>
+      </w:pPr>
+    </w:p>
+    <w:p>
+      <w:pPr>
+        <w:spacing w:line="440" w:lineRule="exact"/>
+        <w:ind w:left="420"/>
+        <w:rPr>
+          <w:rFonts w:ascii="微软雅黑" w:eastAsia="微软雅黑" w:hAnsi="微软雅黑"/>
+          <w:sz w:val="24"/>
+          <w:szCs w:val="24"/>
+        </w:rPr>
+      </w:pPr>
+      <w:r>
+        <w:rPr>
+          <w:rFonts w:ascii="微软雅黑" w:eastAsia="微软雅黑" w:hAnsi="微软雅黑" w:hint="eastAsia"/>
+          <w:sz w:val="24"/>
+          <w:szCs w:val="24"/>
+        </w:rPr>
+        <w:t>！=-1</w:t>
+      </w:r>
+      <w:r>
+        <w:rPr>
+          <w:rFonts w:ascii="微软雅黑" w:eastAsia="微软雅黑" w:hAnsi="微软雅黑"/>
+          <w:sz w:val="24"/>
+          <w:szCs w:val="24"/>
+        </w:rPr>
+        <w:tab/>
+      </w:r>
+      <w:r>
+        <w:rPr>
+          <w:rFonts w:ascii="微软雅黑" w:eastAsia="微软雅黑" w:hAnsi="微软雅黑"/>
+          <w:sz w:val="24"/>
+          <w:szCs w:val="24"/>
+        </w:rPr>
+        <w:tab/>
+      </w:r>
+      <w:r>
+        <w:rPr>
+          <w:rFonts w:ascii="微软雅黑" w:eastAsia="微软雅黑" w:hAnsi="微软雅黑"/>
+          <w:sz w:val="24"/>
+          <w:szCs w:val="24"/>
+        </w:rPr>
+        <w:tab/>
+        <w:t>CLOSE</w:t>
+      </w:r>
+      <w:r>
+        <w:rPr>
+          <w:rFonts w:ascii="微软雅黑" w:eastAsia="微软雅黑" w:hAnsi="微软雅黑"/>
+          <w:sz w:val="24"/>
+          <w:szCs w:val="24"/>
+        </w:rPr>
+        <w:tab/>
+      </w:r>
+      <w:r>
+        <w:rPr>
+          <w:rFonts w:ascii="微软雅黑" w:eastAsia="微软雅黑" w:hAnsi="微软雅黑"/>
+          <w:sz w:val="24"/>
+          <w:szCs w:val="24"/>
+        </w:rPr>
+        <w:tab/>
+        <w:t>1</w:t>
+      </w:r>
+      <w:r>
+        <w:rPr>
+          <w:rFonts w:ascii="微软雅黑" w:eastAsia="微软雅黑" w:hAnsi="微软雅黑"/>
+          <w:sz w:val="24"/>
+          <w:szCs w:val="24"/>
+        </w:rPr>
+        <w:tab/>
+      </w:r>
+      <w:r>
+        <w:rPr>
+          <w:rFonts w:ascii="微软雅黑" w:eastAsia="微软雅黑" w:hAnsi="微软雅黑"/>
+          <w:sz w:val="24"/>
+          <w:szCs w:val="24"/>
+        </w:rPr>
+        <w:tab/>
+      </w:r>
+      <w:r>
+        <w:rPr>
+          <w:rFonts w:ascii="微软雅黑" w:eastAsia="微软雅黑" w:hAnsi="微软雅黑"/>
+          <w:sz w:val="24"/>
+          <w:szCs w:val="24"/>
+        </w:rPr>
+        <w:t>由</w:t>
+      </w:r>
+      <w:r>
+        <w:rPr>
+          <w:rFonts w:ascii="微软雅黑" w:eastAsia="微软雅黑" w:hAnsi="微软雅黑"/>
+          <w:sz w:val="24"/>
+          <w:szCs w:val="24"/>
+        </w:rPr>
+        <w:t>ins</w:t>
+      </w:r>
+      <w:r>
+        <w:rPr>
+          <w:rFonts w:ascii="微软雅黑" w:eastAsia="微软雅黑" w:hAnsi="微软雅黑"/>
+          <w:sz w:val="24"/>
+          <w:szCs w:val="24"/>
+        </w:rPr>
+        <w:t>_recv_t，</w:t>
+      </w:r>
+      <w:r>
+        <w:rPr>
+          <w:rFonts w:ascii="微软雅黑" w:eastAsia="微软雅黑" w:hAnsi="微软雅黑"/>
+          <w:sz w:val="24"/>
+          <w:szCs w:val="24"/>
+        </w:rPr>
+        <w:t>ins</w:t>
+      </w:r>
+      <w:r>
+        <w:rPr>
+          <w:rFonts w:ascii="微软雅黑" w:eastAsia="微软雅黑" w:hAnsi="微软雅黑"/>
+          <w:sz w:val="24"/>
+          <w:szCs w:val="24"/>
+        </w:rPr>
+        <w:t>_send_t</w:t>
+      </w:r>
+      <w:r>
+        <w:rPr>
+          <w:rFonts w:ascii="微软雅黑" w:eastAsia="微软雅黑" w:hAnsi="微软雅黑"/>
+          <w:sz w:val="24"/>
+          <w:szCs w:val="24"/>
+        </w:rPr>
+        <w:t>发送CLOSE指令；</w:t>
+      </w:r>
+    </w:p>
+    <w:p>
+      <w:pPr>
+        <w:spacing w:line="440" w:lineRule="exact"/>
+        <w:ind w:left="120" w:firstLineChars="1700" w:firstLine="4080"/>
+        <w:rPr>
+          <w:rFonts w:ascii="微软雅黑" w:eastAsia="微软雅黑" w:hAnsi="微软雅黑"/>
+          <w:sz w:val="24"/>
+          <w:szCs w:val="24"/>
+        </w:rPr>
+      </w:pPr>
+      <w:r>
+        <w:rPr>
+          <w:rFonts w:ascii="微软雅黑" w:eastAsia="微软雅黑" w:hAnsi="微软雅黑"/>
+          <w:sz w:val="24"/>
+          <w:szCs w:val="24"/>
+        </w:rPr>
+        <w:t>如超时，产生计费（</w:t>
+      </w:r>
+      <w:r>
+        <w:rPr>
+          <w:rFonts w:ascii="微软雅黑" w:eastAsia="微软雅黑" w:hAnsi="微软雅黑"/>
+          <w:sz w:val="24"/>
+          <w:szCs w:val="24"/>
+        </w:rPr>
+        <w:t>ins</w:t>
+      </w:r>
+      <w:r>
+        <w:rPr>
+          <w:rFonts w:ascii="微软雅黑" w:eastAsia="微软雅黑" w:hAnsi="微软雅黑"/>
+          <w:sz w:val="24"/>
+          <w:szCs w:val="24"/>
+        </w:rPr>
+        <w:t>_recv_t</w:t>
+      </w:r>
+      <w:r>
+        <w:rPr>
+          <w:rFonts w:ascii="微软雅黑" w:eastAsia="微软雅黑" w:hAnsi="微软雅黑" w:hint="eastAsia"/>
+          <w:sz w:val="24"/>
+          <w:szCs w:val="24"/>
+        </w:rPr>
+        <w:t>为</w:t>
+      </w:r>
+      <w:r>
+        <w:rPr>
+          <w:rFonts w:ascii="微软雅黑" w:eastAsia="微软雅黑" w:hAnsi="微软雅黑"/>
+          <w:sz w:val="24"/>
+          <w:szCs w:val="24"/>
+        </w:rPr>
+        <w:t>关闭时间</w:t>
+      </w:r>
+      <w:r>
+        <w:rPr>
+          <w:rFonts w:ascii="微软雅黑" w:eastAsia="微软雅黑" w:hAnsi="微软雅黑"/>
+          <w:sz w:val="24"/>
+          <w:szCs w:val="24"/>
+        </w:rPr>
+        <w:t>）</w:t>
+      </w:r>
+      <w:r>
+        <w:rPr>
+          <w:rFonts w:ascii="微软雅黑" w:eastAsia="微软雅黑" w:hAnsi="微软雅黑"/>
+          <w:sz w:val="24"/>
+          <w:szCs w:val="24"/>
+        </w:rPr>
+        <w:t>；</w:t>
+      </w:r>
+    </w:p>
+    <w:p>
+      <w:pPr>
+        <w:spacing w:line="440" w:lineRule="exact"/>
+        <w:ind w:left="120" w:firstLineChars="1700" w:firstLine="4080"/>
+        <w:rPr>
+          <w:rFonts w:ascii="微软雅黑" w:eastAsia="微软雅黑" w:hAnsi="微软雅黑"/>
+          <w:sz w:val="24"/>
+          <w:szCs w:val="24"/>
+        </w:rPr>
+      </w:pPr>
+      <w:r>
+        <w:rPr>
+          <w:rFonts w:ascii="微软雅黑" w:eastAsia="微软雅黑" w:hAnsi="微软雅黑"/>
+          <w:sz w:val="24"/>
+          <w:szCs w:val="24"/>
+        </w:rPr>
+        <w:t>恢复设备至未占用模式；</w:t>
+      </w:r>
+    </w:p>
+    <w:p>
+      <w:pPr>
+        <w:spacing w:line="440" w:lineRule="exact"/>
+        <w:ind w:left="420"/>
+        <w:rPr>
+          <w:rFonts w:ascii="微软雅黑" w:eastAsia="微软雅黑" w:hAnsi="微软雅黑"/>
+          <w:sz w:val="24"/>
+          <w:szCs w:val="24"/>
+        </w:rPr>
+      </w:pPr>
+    </w:p>
+    <w:p>
+      <w:pPr>
+        <w:spacing w:line="440" w:lineRule="exact"/>
+        <w:ind w:left="420"/>
+        <w:rPr>
+          <w:rFonts w:ascii="微软雅黑" w:eastAsia="微软雅黑" w:hAnsi="微软雅黑"/>
+          <w:b/>
+          <w:sz w:val="24"/>
+          <w:szCs w:val="24"/>
+        </w:rPr>
+      </w:pPr>
+      <w:r>
+        <w:rPr>
+          <w:rFonts w:ascii="微软雅黑" w:eastAsia="微软雅黑" w:hAnsi="微软雅黑" w:hint="eastAsia"/>
+          <w:b/>
+          <w:sz w:val="24"/>
+          <w:szCs w:val="24"/>
+        </w:rPr>
+        <w:t>注：本文中，不对student_no==0的用户计费；</w:t>
+      </w:r>
+    </w:p>
+    <w:p>
+      <w:pPr>
+        <w:spacing w:line="440" w:lineRule="exact"/>
+        <w:ind w:left="420"/>
+        <w:rPr>
+          <w:rFonts w:ascii="微软雅黑" w:eastAsia="微软雅黑" w:hAnsi="微软雅黑" w:hint="eastAsia"/>
+          <w:b/>
+          <w:sz w:val="24"/>
+          <w:szCs w:val="24"/>
+        </w:rPr>
+      </w:pPr>
+      <w:r>
+        <w:rPr>
+          <w:rFonts w:ascii="微软雅黑" w:eastAsia="微软雅黑" w:hAnsi="微软雅黑"/>
+          <w:b/>
+          <w:sz w:val="24"/>
+          <w:szCs w:val="24"/>
+        </w:rPr>
+        <w:tab/>
+        <w:t>对各种异常情况进行了处理，保证计费的准确，不会因为通信中断，设备异常导致的计费错误；（对通信延时、设备无响应进行了计费补偿</w:t>
+      </w:r>
       <w:bookmarkStart w:id="0" w:name="_GoBack"/>
-      <w:r>
-        <w:rPr>
-          <w:rFonts w:ascii="微软雅黑" w:eastAsia="微软雅黑" w:hAnsi="微软雅黑"/>
-          <w:b/>
-          <w:sz w:val="24"/>
-          <w:szCs w:val="24"/>
-        </w:rPr>
-        <w:t>以下逻辑表中，仅对硬件设备正常发送心跳时的情况进行计费，即time()-state_recv_t&lt;30。</w:t>
-      </w:r>
-    </w:p>
-    <w:bookmarkEnd w:id="0"/>
-    <w:p>
-      <w:pPr>
-        <w:spacing w:line="440" w:lineRule="exact"/>
-        <w:ind w:left="420"/>
-        <w:rPr>
-          <w:rFonts w:ascii="微软雅黑" w:eastAsia="微软雅黑" w:hAnsi="微软雅黑"/>
-          <w:sz w:val="24"/>
-          <w:szCs w:val="24"/>
-        </w:rPr>
-      </w:pPr>
-      <w:r>
-        <w:rPr>
-          <w:rFonts w:ascii="微软雅黑" w:eastAsia="微软雅黑" w:hAnsi="微软雅黑"/>
-          <w:b/>
-          <w:sz w:val="24"/>
-          <w:szCs w:val="24"/>
-        </w:rPr>
-        <w:t>student_no</w:t>
-      </w:r>
-      <w:r>
-        <w:rPr>
-          <w:rFonts w:ascii="微软雅黑" w:eastAsia="微软雅黑" w:hAnsi="微软雅黑" w:hint="eastAsia"/>
-          <w:b/>
-          <w:sz w:val="24"/>
-          <w:szCs w:val="24"/>
-        </w:rPr>
-        <w:tab/>
-      </w:r>
-      <w:r>
-        <w:rPr>
-          <w:rFonts w:ascii="微软雅黑" w:eastAsia="微软雅黑" w:hAnsi="微软雅黑" w:hint="eastAsia"/>
-          <w:b/>
-          <w:sz w:val="24"/>
-          <w:szCs w:val="24"/>
-        </w:rPr>
-        <w:t>ins</w:t>
-      </w:r>
-      <w:r>
-        <w:rPr>
-          <w:rFonts w:ascii="微软雅黑" w:eastAsia="微软雅黑" w:hAnsi="微软雅黑"/>
-          <w:b/>
-          <w:sz w:val="24"/>
-          <w:szCs w:val="24"/>
-        </w:rPr>
-        <w:tab/>
-      </w:r>
-      <w:r>
-        <w:rPr>
-          <w:rFonts w:ascii="微软雅黑" w:eastAsia="微软雅黑" w:hAnsi="微软雅黑"/>
-          <w:b/>
-          <w:sz w:val="24"/>
-          <w:szCs w:val="24"/>
-        </w:rPr>
-        <w:tab/>
-      </w:r>
-      <w:r>
-        <w:rPr>
-          <w:rFonts w:ascii="微软雅黑" w:eastAsia="微软雅黑" w:hAnsi="微软雅黑"/>
-          <w:b/>
-          <w:sz w:val="24"/>
-          <w:szCs w:val="24"/>
-        </w:rPr>
-        <w:t>dev_state</w:t>
-      </w:r>
-      <w:r>
-        <w:rPr>
-          <w:rFonts w:ascii="微软雅黑" w:eastAsia="微软雅黑" w:hAnsi="微软雅黑"/>
-          <w:b/>
-          <w:sz w:val="24"/>
-          <w:szCs w:val="24"/>
-        </w:rPr>
-        <w:tab/>
-      </w:r>
-      <w:r>
-        <w:rPr>
-          <w:rFonts w:ascii="微软雅黑" w:eastAsia="微软雅黑" w:hAnsi="微软雅黑"/>
-          <w:b/>
-          <w:sz w:val="24"/>
-          <w:szCs w:val="24"/>
-        </w:rPr>
-        <w:tab/>
-      </w:r>
-      <w:r>
-        <w:rPr>
-          <w:rFonts w:ascii="微软雅黑" w:eastAsia="微软雅黑" w:hAnsi="微软雅黑"/>
-          <w:b/>
-          <w:sz w:val="24"/>
-          <w:szCs w:val="24"/>
-        </w:rPr>
-        <w:tab/>
-        <w:t>action</w:t>
-      </w:r>
-    </w:p>
-    <w:p>
-      <w:pPr>
-        <w:spacing w:line="440" w:lineRule="exact"/>
-        <w:ind w:left="420"/>
-        <w:rPr>
-          <w:rFonts w:ascii="微软雅黑" w:eastAsia="微软雅黑" w:hAnsi="微软雅黑"/>
-          <w:sz w:val="24"/>
-          <w:szCs w:val="24"/>
-        </w:rPr>
-      </w:pPr>
-      <w:r>
-        <w:rPr>
-          <w:rFonts w:ascii="微软雅黑" w:eastAsia="微软雅黑" w:hAnsi="微软雅黑" w:hint="eastAsia"/>
-          <w:sz w:val="24"/>
-          <w:szCs w:val="24"/>
-        </w:rPr>
-        <w:t>-1</w:t>
-      </w:r>
-      <w:r>
-        <w:rPr>
-          <w:rFonts w:ascii="微软雅黑" w:eastAsia="微软雅黑" w:hAnsi="微软雅黑"/>
-          <w:sz w:val="24"/>
-          <w:szCs w:val="24"/>
-        </w:rPr>
-        <w:tab/>
-      </w:r>
-      <w:r>
-        <w:rPr>
-          <w:rFonts w:ascii="微软雅黑" w:eastAsia="微软雅黑" w:hAnsi="微软雅黑"/>
-          <w:sz w:val="24"/>
-          <w:szCs w:val="24"/>
-        </w:rPr>
-        <w:tab/>
-      </w:r>
-      <w:r>
-        <w:rPr>
-          <w:rFonts w:ascii="微软雅黑" w:eastAsia="微软雅黑" w:hAnsi="微软雅黑"/>
-          <w:sz w:val="24"/>
-          <w:szCs w:val="24"/>
-        </w:rPr>
-        <w:tab/>
-      </w:r>
-      <w:r>
-        <w:rPr>
-          <w:rFonts w:ascii="微软雅黑" w:eastAsia="微软雅黑" w:hAnsi="微软雅黑"/>
-          <w:sz w:val="24"/>
-          <w:szCs w:val="24"/>
-        </w:rPr>
-        <w:tab/>
-      </w:r>
-      <w:r>
-        <w:rPr>
-          <w:rFonts w:ascii="微软雅黑" w:eastAsia="微软雅黑" w:hAnsi="微软雅黑"/>
-          <w:sz w:val="24"/>
-          <w:szCs w:val="24"/>
-        </w:rPr>
-        <w:tab/>
-      </w:r>
-      <w:r>
-        <w:rPr>
-          <w:rFonts w:ascii="微软雅黑" w:eastAsia="微软雅黑" w:hAnsi="微软雅黑"/>
-          <w:sz w:val="24"/>
-          <w:szCs w:val="24"/>
-        </w:rPr>
-        <w:tab/>
-      </w:r>
-      <w:r>
-        <w:rPr>
-          <w:rFonts w:ascii="微软雅黑" w:eastAsia="微软雅黑" w:hAnsi="微软雅黑"/>
-          <w:sz w:val="24"/>
-          <w:szCs w:val="24"/>
-        </w:rPr>
-        <w:tab/>
-      </w:r>
-      <w:r>
-        <w:rPr>
-          <w:rFonts w:ascii="微软雅黑" w:eastAsia="微软雅黑" w:hAnsi="微软雅黑"/>
-          <w:sz w:val="24"/>
-          <w:szCs w:val="24"/>
-        </w:rPr>
-        <w:t>0</w:t>
-      </w:r>
-      <w:r>
-        <w:rPr>
-          <w:rFonts w:ascii="微软雅黑" w:eastAsia="微软雅黑" w:hAnsi="微软雅黑"/>
-          <w:sz w:val="24"/>
-          <w:szCs w:val="24"/>
-        </w:rPr>
-        <w:tab/>
-      </w:r>
-      <w:r>
-        <w:rPr>
-          <w:rFonts w:ascii="微软雅黑" w:eastAsia="微软雅黑" w:hAnsi="微软雅黑"/>
-          <w:sz w:val="24"/>
-          <w:szCs w:val="24"/>
-        </w:rPr>
-        <w:tab/>
-      </w:r>
-      <w:r>
-        <w:rPr>
-          <w:rFonts w:ascii="微软雅黑" w:eastAsia="微软雅黑" w:hAnsi="微软雅黑"/>
-          <w:sz w:val="24"/>
-          <w:szCs w:val="24"/>
-        </w:rPr>
-        <w:tab/>
-      </w:r>
-      <w:r>
-        <w:rPr>
-          <w:rFonts w:ascii="微软雅黑" w:eastAsia="微软雅黑" w:hAnsi="微软雅黑" w:hint="eastAsia"/>
-          <w:sz w:val="24"/>
-          <w:szCs w:val="24"/>
-        </w:rPr>
-        <w:t>如果remark不为空，设置其为空；</w:t>
-      </w:r>
-    </w:p>
-    <w:p>
-      <w:pPr>
-        <w:spacing w:line="440" w:lineRule="exact"/>
-        <w:ind w:left="420"/>
-        <w:rPr>
-          <w:rFonts w:ascii="微软雅黑" w:eastAsia="微软雅黑" w:hAnsi="微软雅黑"/>
-          <w:sz w:val="24"/>
-          <w:szCs w:val="24"/>
-        </w:rPr>
-      </w:pPr>
-      <w:r>
-        <w:rPr>
-          <w:rFonts w:ascii="微软雅黑" w:eastAsia="微软雅黑" w:hAnsi="微软雅黑"/>
-          <w:sz w:val="24"/>
-          <w:szCs w:val="24"/>
-        </w:rPr>
-        <w:lastRenderedPageBreak/>
-        <w:tab/>
-      </w:r>
-      <w:r>
-        <w:rPr>
-          <w:rFonts w:ascii="微软雅黑" w:eastAsia="微软雅黑" w:hAnsi="微软雅黑"/>
-          <w:sz w:val="24"/>
-          <w:szCs w:val="24"/>
-        </w:rPr>
-        <w:tab/>
-      </w:r>
-      <w:r>
-        <w:rPr>
-          <w:rFonts w:ascii="微软雅黑" w:eastAsia="微软雅黑" w:hAnsi="微软雅黑"/>
-          <w:sz w:val="24"/>
-          <w:szCs w:val="24"/>
-        </w:rPr>
-        <w:tab/>
-      </w:r>
-      <w:r>
-        <w:rPr>
-          <w:rFonts w:ascii="微软雅黑" w:eastAsia="微软雅黑" w:hAnsi="微软雅黑"/>
-          <w:sz w:val="24"/>
-          <w:szCs w:val="24"/>
-        </w:rPr>
-        <w:tab/>
-      </w:r>
-      <w:r>
-        <w:rPr>
-          <w:rFonts w:ascii="微软雅黑" w:eastAsia="微软雅黑" w:hAnsi="微软雅黑"/>
-          <w:sz w:val="24"/>
-          <w:szCs w:val="24"/>
-        </w:rPr>
-        <w:tab/>
-      </w:r>
-      <w:r>
-        <w:rPr>
-          <w:rFonts w:ascii="微软雅黑" w:eastAsia="微软雅黑" w:hAnsi="微软雅黑"/>
-          <w:sz w:val="24"/>
-          <w:szCs w:val="24"/>
-        </w:rPr>
-        <w:tab/>
-      </w:r>
-      <w:r>
-        <w:rPr>
-          <w:rFonts w:ascii="微软雅黑" w:eastAsia="微软雅黑" w:hAnsi="微软雅黑"/>
-          <w:sz w:val="24"/>
-          <w:szCs w:val="24"/>
-        </w:rPr>
-        <w:tab/>
-      </w:r>
-      <w:r>
-        <w:rPr>
-          <w:rFonts w:ascii="微软雅黑" w:eastAsia="微软雅黑" w:hAnsi="微软雅黑"/>
-          <w:sz w:val="24"/>
-          <w:szCs w:val="24"/>
-        </w:rPr>
-        <w:tab/>
-      </w:r>
-      <w:r>
-        <w:rPr>
-          <w:rFonts w:ascii="微软雅黑" w:eastAsia="微软雅黑" w:hAnsi="微软雅黑"/>
-          <w:sz w:val="24"/>
-          <w:szCs w:val="24"/>
-        </w:rPr>
-        <w:tab/>
-      </w:r>
-      <w:r>
-        <w:rPr>
-          <w:rFonts w:ascii="微软雅黑" w:eastAsia="微软雅黑" w:hAnsi="微软雅黑"/>
-          <w:sz w:val="24"/>
-          <w:szCs w:val="24"/>
-        </w:rPr>
-        <w:tab/>
-      </w:r>
-      <w:r>
-        <w:rPr>
-          <w:rFonts w:ascii="微软雅黑" w:eastAsia="微软雅黑" w:hAnsi="微软雅黑"/>
-          <w:sz w:val="24"/>
-          <w:szCs w:val="24"/>
-        </w:rPr>
-        <w:t>如果</w:t>
-      </w:r>
-      <w:r>
-        <w:rPr>
-          <w:rFonts w:ascii="微软雅黑" w:eastAsia="微软雅黑" w:hAnsi="微软雅黑"/>
-          <w:sz w:val="24"/>
-          <w:szCs w:val="24"/>
-        </w:rPr>
-        <w:t>ins</w:t>
-      </w:r>
-      <w:r>
-        <w:rPr>
-          <w:rFonts w:ascii="微软雅黑" w:eastAsia="微软雅黑" w:hAnsi="微软雅黑"/>
-          <w:sz w:val="24"/>
-          <w:szCs w:val="24"/>
-        </w:rPr>
-        <w:t>_recv_t不为空，设置其为空；</w:t>
-      </w:r>
-    </w:p>
-    <w:p>
-      <w:pPr>
-        <w:spacing w:line="440" w:lineRule="exact"/>
-        <w:ind w:left="420"/>
-        <w:rPr>
-          <w:rFonts w:ascii="微软雅黑" w:eastAsia="微软雅黑" w:hAnsi="微软雅黑"/>
-          <w:sz w:val="24"/>
-          <w:szCs w:val="24"/>
-        </w:rPr>
-      </w:pPr>
-      <w:r>
-        <w:rPr>
-          <w:rFonts w:ascii="微软雅黑" w:eastAsia="微软雅黑" w:hAnsi="微软雅黑"/>
-          <w:sz w:val="24"/>
-          <w:szCs w:val="24"/>
-        </w:rPr>
-        <w:tab/>
-      </w:r>
-      <w:r>
-        <w:rPr>
-          <w:rFonts w:ascii="微软雅黑" w:eastAsia="微软雅黑" w:hAnsi="微软雅黑"/>
-          <w:sz w:val="24"/>
-          <w:szCs w:val="24"/>
-        </w:rPr>
-        <w:tab/>
-      </w:r>
-      <w:r>
-        <w:rPr>
-          <w:rFonts w:ascii="微软雅黑" w:eastAsia="微软雅黑" w:hAnsi="微软雅黑"/>
-          <w:sz w:val="24"/>
-          <w:szCs w:val="24"/>
-        </w:rPr>
-        <w:tab/>
-      </w:r>
-      <w:r>
-        <w:rPr>
-          <w:rFonts w:ascii="微软雅黑" w:eastAsia="微软雅黑" w:hAnsi="微软雅黑"/>
-          <w:sz w:val="24"/>
-          <w:szCs w:val="24"/>
-        </w:rPr>
-        <w:tab/>
-      </w:r>
-      <w:r>
-        <w:rPr>
-          <w:rFonts w:ascii="微软雅黑" w:eastAsia="微软雅黑" w:hAnsi="微软雅黑"/>
-          <w:sz w:val="24"/>
-          <w:szCs w:val="24"/>
-        </w:rPr>
-        <w:tab/>
-      </w:r>
-      <w:r>
-        <w:rPr>
-          <w:rFonts w:ascii="微软雅黑" w:eastAsia="微软雅黑" w:hAnsi="微软雅黑"/>
-          <w:sz w:val="24"/>
-          <w:szCs w:val="24"/>
-        </w:rPr>
-        <w:tab/>
-      </w:r>
-      <w:r>
-        <w:rPr>
-          <w:rFonts w:ascii="微软雅黑" w:eastAsia="微软雅黑" w:hAnsi="微软雅黑"/>
-          <w:sz w:val="24"/>
-          <w:szCs w:val="24"/>
-        </w:rPr>
-        <w:tab/>
-      </w:r>
-      <w:r>
-        <w:rPr>
-          <w:rFonts w:ascii="微软雅黑" w:eastAsia="微软雅黑" w:hAnsi="微软雅黑"/>
-          <w:sz w:val="24"/>
-          <w:szCs w:val="24"/>
-        </w:rPr>
-        <w:tab/>
-      </w:r>
-      <w:r>
-        <w:rPr>
-          <w:rFonts w:ascii="微软雅黑" w:eastAsia="微软雅黑" w:hAnsi="微软雅黑"/>
-          <w:sz w:val="24"/>
-          <w:szCs w:val="24"/>
-        </w:rPr>
-        <w:tab/>
-      </w:r>
-      <w:r>
-        <w:rPr>
-          <w:rFonts w:ascii="微软雅黑" w:eastAsia="微软雅黑" w:hAnsi="微软雅黑"/>
-          <w:sz w:val="24"/>
-          <w:szCs w:val="24"/>
-        </w:rPr>
-        <w:tab/>
-      </w:r>
-      <w:r>
-        <w:rPr>
-          <w:rFonts w:ascii="微软雅黑" w:eastAsia="微软雅黑" w:hAnsi="微软雅黑"/>
-          <w:sz w:val="24"/>
-          <w:szCs w:val="24"/>
-        </w:rPr>
-        <w:t>如果</w:t>
-      </w:r>
-      <w:r>
-        <w:rPr>
-          <w:rFonts w:ascii="微软雅黑" w:eastAsia="微软雅黑" w:hAnsi="微软雅黑"/>
-          <w:sz w:val="24"/>
-          <w:szCs w:val="24"/>
-        </w:rPr>
-        <w:t>ins</w:t>
-      </w:r>
-      <w:r>
-        <w:rPr>
-          <w:rFonts w:ascii="微软雅黑" w:eastAsia="微软雅黑" w:hAnsi="微软雅黑"/>
-          <w:sz w:val="24"/>
-          <w:szCs w:val="24"/>
-        </w:rPr>
-        <w:t>_send_t不为空，设置其为空；</w:t>
-      </w:r>
-    </w:p>
-    <w:p>
-      <w:pPr>
-        <w:spacing w:line="440" w:lineRule="exact"/>
-        <w:ind w:left="4200" w:firstLine="420"/>
-        <w:rPr>
-          <w:rFonts w:ascii="微软雅黑" w:eastAsia="微软雅黑" w:hAnsi="微软雅黑"/>
-          <w:sz w:val="24"/>
-          <w:szCs w:val="24"/>
-        </w:rPr>
-      </w:pPr>
-      <w:r>
-        <w:rPr>
-          <w:rFonts w:ascii="微软雅黑" w:eastAsia="微软雅黑" w:hAnsi="微软雅黑"/>
-          <w:sz w:val="24"/>
-          <w:szCs w:val="24"/>
-        </w:rPr>
-        <w:t>如果open_t不为空，设置其为空；</w:t>
-      </w:r>
-    </w:p>
-    <w:p>
-      <w:pPr>
-        <w:spacing w:line="440" w:lineRule="exact"/>
-        <w:ind w:left="4200" w:firstLine="420"/>
-        <w:rPr>
-          <w:rFonts w:ascii="微软雅黑" w:eastAsia="微软雅黑" w:hAnsi="微软雅黑"/>
-          <w:sz w:val="24"/>
-          <w:szCs w:val="24"/>
-        </w:rPr>
-      </w:pPr>
-      <w:r>
-        <w:rPr>
-          <w:rFonts w:ascii="微软雅黑" w:eastAsia="微软雅黑" w:hAnsi="微软雅黑"/>
-          <w:sz w:val="24"/>
-          <w:szCs w:val="24"/>
-        </w:rPr>
-        <w:t>如果close_t不为空，设置其为空；</w:t>
-      </w:r>
-    </w:p>
-    <w:p>
-      <w:pPr>
-        <w:spacing w:line="440" w:lineRule="exact"/>
-        <w:ind w:left="4200" w:firstLine="420"/>
-        <w:rPr>
-          <w:rFonts w:ascii="微软雅黑" w:eastAsia="微软雅黑" w:hAnsi="微软雅黑"/>
-          <w:sz w:val="24"/>
-          <w:szCs w:val="24"/>
-        </w:rPr>
-      </w:pPr>
-      <w:r>
-        <w:rPr>
-          <w:rFonts w:ascii="微软雅黑" w:eastAsia="微软雅黑" w:hAnsi="微软雅黑"/>
-          <w:sz w:val="24"/>
-          <w:szCs w:val="24"/>
-        </w:rPr>
-        <w:t>如果break_t不为空，设置其为空；</w:t>
-      </w:r>
-    </w:p>
-    <w:p>
-      <w:pPr>
-        <w:spacing w:line="440" w:lineRule="exact"/>
-        <w:ind w:left="4200" w:firstLine="420"/>
-        <w:rPr>
-          <w:rFonts w:ascii="微软雅黑" w:eastAsia="微软雅黑" w:hAnsi="微软雅黑"/>
-          <w:sz w:val="24"/>
-          <w:szCs w:val="24"/>
-        </w:rPr>
-      </w:pPr>
-    </w:p>
-    <w:p>
-      <w:pPr>
-        <w:spacing w:line="440" w:lineRule="exact"/>
-        <w:ind w:left="420"/>
-        <w:rPr>
-          <w:rFonts w:ascii="微软雅黑" w:eastAsia="微软雅黑" w:hAnsi="微软雅黑"/>
-          <w:sz w:val="24"/>
-          <w:szCs w:val="24"/>
-        </w:rPr>
-      </w:pPr>
-    </w:p>
-    <w:p>
-      <w:pPr>
-        <w:spacing w:line="440" w:lineRule="exact"/>
-        <w:ind w:left="851" w:hanging="431"/>
-        <w:rPr>
-          <w:rFonts w:ascii="微软雅黑" w:eastAsia="微软雅黑" w:hAnsi="微软雅黑"/>
-          <w:sz w:val="24"/>
-          <w:szCs w:val="24"/>
-        </w:rPr>
-      </w:pPr>
-      <w:r>
-        <w:rPr>
-          <w:rFonts w:ascii="微软雅黑" w:eastAsia="微软雅黑" w:hAnsi="微软雅黑"/>
-          <w:sz w:val="24"/>
-          <w:szCs w:val="24"/>
-        </w:rPr>
-        <w:t>-1</w:t>
-      </w:r>
-      <w:r>
-        <w:rPr>
-          <w:rFonts w:ascii="微软雅黑" w:eastAsia="微软雅黑" w:hAnsi="微软雅黑"/>
-          <w:sz w:val="24"/>
-          <w:szCs w:val="24"/>
-        </w:rPr>
-        <w:tab/>
-      </w:r>
-      <w:r>
-        <w:rPr>
-          <w:rFonts w:ascii="微软雅黑" w:eastAsia="微软雅黑" w:hAnsi="微软雅黑"/>
-          <w:sz w:val="24"/>
-          <w:szCs w:val="24"/>
-        </w:rPr>
-        <w:tab/>
-      </w:r>
-      <w:r>
-        <w:rPr>
-          <w:rFonts w:ascii="微软雅黑" w:eastAsia="微软雅黑" w:hAnsi="微软雅黑"/>
-          <w:sz w:val="24"/>
-          <w:szCs w:val="24"/>
-        </w:rPr>
-        <w:tab/>
-      </w:r>
-      <w:r>
-        <w:rPr>
-          <w:rFonts w:ascii="微软雅黑" w:eastAsia="微软雅黑" w:hAnsi="微软雅黑"/>
-          <w:sz w:val="24"/>
-          <w:szCs w:val="24"/>
-        </w:rPr>
-        <w:tab/>
-      </w:r>
-      <w:r>
-        <w:rPr>
-          <w:rFonts w:ascii="微软雅黑" w:eastAsia="微软雅黑" w:hAnsi="微软雅黑"/>
-          <w:sz w:val="24"/>
-          <w:szCs w:val="24"/>
-        </w:rPr>
-        <w:tab/>
-      </w:r>
-      <w:r>
-        <w:rPr>
-          <w:rFonts w:ascii="微软雅黑" w:eastAsia="微软雅黑" w:hAnsi="微软雅黑"/>
-          <w:sz w:val="24"/>
-          <w:szCs w:val="24"/>
-        </w:rPr>
-        <w:tab/>
-      </w:r>
-      <w:r>
-        <w:rPr>
-          <w:rFonts w:ascii="微软雅黑" w:eastAsia="微软雅黑" w:hAnsi="微软雅黑"/>
-          <w:sz w:val="24"/>
-          <w:szCs w:val="24"/>
-        </w:rPr>
-        <w:tab/>
-      </w:r>
-      <w:r>
-        <w:rPr>
-          <w:rFonts w:ascii="微软雅黑" w:eastAsia="微软雅黑" w:hAnsi="微软雅黑"/>
-          <w:sz w:val="24"/>
-          <w:szCs w:val="24"/>
-        </w:rPr>
-        <w:t>1</w:t>
-      </w:r>
-      <w:r>
-        <w:rPr>
-          <w:rFonts w:ascii="微软雅黑" w:eastAsia="微软雅黑" w:hAnsi="微软雅黑"/>
-          <w:sz w:val="24"/>
-          <w:szCs w:val="24"/>
-        </w:rPr>
-        <w:tab/>
-      </w:r>
-      <w:r>
-        <w:rPr>
-          <w:rFonts w:ascii="微软雅黑" w:eastAsia="微软雅黑" w:hAnsi="微软雅黑"/>
-          <w:sz w:val="24"/>
-          <w:szCs w:val="24"/>
-        </w:rPr>
-        <w:tab/>
-      </w:r>
-      <w:r>
-        <w:rPr>
-          <w:rFonts w:ascii="微软雅黑" w:eastAsia="微软雅黑" w:hAnsi="微软雅黑"/>
-          <w:sz w:val="24"/>
-          <w:szCs w:val="24"/>
-        </w:rPr>
-        <w:tab/>
-      </w:r>
-      <w:r>
-        <w:rPr>
-          <w:rFonts w:ascii="微软雅黑" w:eastAsia="微软雅黑" w:hAnsi="微软雅黑"/>
-          <w:sz w:val="24"/>
-          <w:szCs w:val="24"/>
-        </w:rPr>
-        <w:t>ins</w:t>
-      </w:r>
-      <w:r>
-        <w:rPr>
-          <w:rFonts w:ascii="微软雅黑" w:eastAsia="微软雅黑" w:hAnsi="微软雅黑"/>
-          <w:sz w:val="24"/>
-          <w:szCs w:val="24"/>
-        </w:rPr>
-        <w:t>_recv_t</w:t>
-      </w:r>
-      <w:r>
-        <w:rPr>
-          <w:rFonts w:ascii="微软雅黑" w:eastAsia="微软雅黑" w:hAnsi="微软雅黑"/>
-          <w:sz w:val="24"/>
-          <w:szCs w:val="24"/>
-        </w:rPr>
-        <w:t>为空，设置</w:t>
-      </w:r>
-      <w:r>
-        <w:rPr>
-          <w:rFonts w:ascii="微软雅黑" w:eastAsia="微软雅黑" w:hAnsi="微软雅黑"/>
-          <w:sz w:val="24"/>
-          <w:szCs w:val="24"/>
-        </w:rPr>
-        <w:t>首次检测到的</w:t>
-      </w:r>
-      <w:r>
-        <w:rPr>
-          <w:rFonts w:ascii="微软雅黑" w:eastAsia="微软雅黑" w:hAnsi="微软雅黑"/>
-          <w:sz w:val="24"/>
-          <w:szCs w:val="24"/>
-        </w:rPr>
-        <w:t>时间，</w:t>
-      </w:r>
-    </w:p>
-    <w:p>
-      <w:pPr>
-        <w:spacing w:line="440" w:lineRule="exact"/>
-        <w:ind w:left="4211" w:firstLine="409"/>
-        <w:rPr>
-          <w:rFonts w:ascii="微软雅黑" w:eastAsia="微软雅黑" w:hAnsi="微软雅黑"/>
-          <w:sz w:val="24"/>
-          <w:szCs w:val="24"/>
-        </w:rPr>
-      </w:pPr>
-      <w:r>
-        <w:rPr>
-          <w:rFonts w:ascii="微软雅黑" w:eastAsia="微软雅黑" w:hAnsi="微软雅黑"/>
-          <w:sz w:val="24"/>
-          <w:szCs w:val="24"/>
-        </w:rPr>
-        <w:t>设置</w:t>
-      </w:r>
-      <w:r>
-        <w:rPr>
-          <w:rFonts w:ascii="微软雅黑" w:eastAsia="微软雅黑" w:hAnsi="微软雅黑"/>
-          <w:sz w:val="24"/>
-          <w:szCs w:val="24"/>
-        </w:rPr>
-        <w:t>ins</w:t>
-      </w:r>
-      <w:r>
-        <w:rPr>
-          <w:rFonts w:ascii="微软雅黑" w:eastAsia="微软雅黑" w:hAnsi="微软雅黑"/>
-          <w:sz w:val="24"/>
-          <w:szCs w:val="24"/>
-        </w:rPr>
-        <w:t>_recv_t</w:t>
-      </w:r>
-      <w:r>
-        <w:rPr>
-          <w:rFonts w:ascii="微软雅黑" w:eastAsia="微软雅黑" w:hAnsi="微软雅黑"/>
-          <w:sz w:val="24"/>
-          <w:szCs w:val="24"/>
-        </w:rPr>
-        <w:t>、</w:t>
-      </w:r>
-      <w:r>
-        <w:rPr>
-          <w:rFonts w:ascii="微软雅黑" w:eastAsia="微软雅黑" w:hAnsi="微软雅黑"/>
-          <w:sz w:val="24"/>
-          <w:szCs w:val="24"/>
-        </w:rPr>
-        <w:t>ins</w:t>
-      </w:r>
-      <w:r>
-        <w:rPr>
-          <w:rFonts w:ascii="微软雅黑" w:eastAsia="微软雅黑" w:hAnsi="微软雅黑"/>
-          <w:sz w:val="24"/>
-          <w:szCs w:val="24"/>
-        </w:rPr>
-        <w:t>_send_t</w:t>
-      </w:r>
-      <w:r>
-        <w:rPr>
-          <w:rFonts w:ascii="微软雅黑" w:eastAsia="微软雅黑" w:hAnsi="微软雅黑"/>
-          <w:sz w:val="24"/>
-          <w:szCs w:val="24"/>
-        </w:rPr>
-        <w:t>发送关闭指令；</w:t>
-      </w:r>
-    </w:p>
-    <w:p>
-      <w:pPr>
-        <w:spacing w:line="440" w:lineRule="exact"/>
-        <w:ind w:leftChars="2400" w:left="5040"/>
-        <w:rPr>
-          <w:rFonts w:ascii="微软雅黑" w:eastAsia="微软雅黑" w:hAnsi="微软雅黑"/>
-          <w:sz w:val="24"/>
-          <w:szCs w:val="24"/>
-        </w:rPr>
-      </w:pPr>
-    </w:p>
-    <w:p>
-      <w:pPr>
-        <w:wordWrap w:val="0"/>
-        <w:spacing w:line="440" w:lineRule="exact"/>
-        <w:ind w:leftChars="2227" w:left="4677"/>
-        <w:rPr>
-          <w:rFonts w:ascii="微软雅黑" w:eastAsia="微软雅黑" w:hAnsi="微软雅黑"/>
-          <w:sz w:val="24"/>
-          <w:szCs w:val="24"/>
-        </w:rPr>
-      </w:pPr>
-      <w:r>
-        <w:rPr>
-          <w:rFonts w:ascii="微软雅黑" w:eastAsia="微软雅黑" w:hAnsi="微软雅黑"/>
-          <w:sz w:val="24"/>
-          <w:szCs w:val="24"/>
-        </w:rPr>
-        <w:t>now-</w:t>
-      </w:r>
-      <w:r>
-        <w:rPr>
-          <w:rFonts w:ascii="微软雅黑" w:eastAsia="微软雅黑" w:hAnsi="微软雅黑"/>
-          <w:sz w:val="24"/>
-          <w:szCs w:val="24"/>
-        </w:rPr>
-        <w:t>ins</w:t>
-      </w:r>
-      <w:r>
-        <w:rPr>
-          <w:rFonts w:ascii="微软雅黑" w:eastAsia="微软雅黑" w:hAnsi="微软雅黑"/>
-          <w:sz w:val="24"/>
-          <w:szCs w:val="24"/>
-        </w:rPr>
-        <w:t>_recv_t</w:t>
-      </w:r>
-      <w:r>
-        <w:rPr>
-          <w:rFonts w:ascii="微软雅黑" w:eastAsia="微软雅黑" w:hAnsi="微软雅黑"/>
-          <w:sz w:val="24"/>
-          <w:szCs w:val="24"/>
-        </w:rPr>
-        <w:t>&lt;=</w:t>
-      </w:r>
-      <w:r>
-        <w:rPr>
-          <w:rFonts w:ascii="微软雅黑" w:eastAsia="微软雅黑" w:hAnsi="微软雅黑"/>
-          <w:sz w:val="24"/>
-          <w:szCs w:val="24"/>
-        </w:rPr>
-        <w:t>15</w:t>
-      </w:r>
-      <w:r>
-        <w:rPr>
-          <w:rFonts w:ascii="微软雅黑" w:eastAsia="微软雅黑" w:hAnsi="微软雅黑"/>
-          <w:sz w:val="24"/>
-          <w:szCs w:val="24"/>
-        </w:rPr>
-        <w:t xml:space="preserve"> 同时</w:t>
-      </w:r>
-      <w:r>
-        <w:rPr>
-          <w:rFonts w:ascii="微软雅黑" w:eastAsia="微软雅黑" w:hAnsi="微软雅黑"/>
-          <w:sz w:val="24"/>
-          <w:szCs w:val="24"/>
-        </w:rPr>
-        <w:t xml:space="preserve"> now-</w:t>
-      </w:r>
-      <w:r>
-        <w:rPr>
-          <w:rFonts w:ascii="微软雅黑" w:eastAsia="微软雅黑" w:hAnsi="微软雅黑"/>
-          <w:sz w:val="24"/>
-          <w:szCs w:val="24"/>
-        </w:rPr>
-        <w:t>ins</w:t>
-      </w:r>
-      <w:r>
-        <w:rPr>
-          <w:rFonts w:ascii="微软雅黑" w:eastAsia="微软雅黑" w:hAnsi="微软雅黑"/>
-          <w:sz w:val="24"/>
-          <w:szCs w:val="24"/>
-        </w:rPr>
-        <w:t>_send</w:t>
-      </w:r>
-      <w:r>
-        <w:rPr>
-          <w:rFonts w:ascii="微软雅黑" w:eastAsia="微软雅黑" w:hAnsi="微软雅黑"/>
-          <w:sz w:val="24"/>
-          <w:szCs w:val="24"/>
-        </w:rPr>
-        <w:t>_t&gt;=5;</w:t>
-      </w:r>
-      <w:r>
-        <w:rPr>
-          <w:rFonts w:ascii="微软雅黑" w:eastAsia="微软雅黑" w:hAnsi="微软雅黑"/>
-          <w:sz w:val="24"/>
-          <w:szCs w:val="24"/>
-        </w:rPr>
-        <w:t>发送关闭指令；</w:t>
-      </w:r>
-    </w:p>
-    <w:p>
-      <w:pPr>
-        <w:wordWrap w:val="0"/>
-        <w:spacing w:line="440" w:lineRule="exact"/>
-        <w:ind w:left="5041"/>
-        <w:rPr>
-          <w:rFonts w:ascii="微软雅黑" w:eastAsia="微软雅黑" w:hAnsi="微软雅黑"/>
-          <w:sz w:val="24"/>
-          <w:szCs w:val="24"/>
-        </w:rPr>
-      </w:pPr>
-    </w:p>
-    <w:p>
-      <w:pPr>
-        <w:wordWrap w:val="0"/>
-        <w:spacing w:line="440" w:lineRule="exact"/>
-        <w:ind w:leftChars="2227" w:left="4677"/>
-        <w:rPr>
-          <w:rFonts w:ascii="微软雅黑" w:eastAsia="微软雅黑" w:hAnsi="微软雅黑"/>
-          <w:sz w:val="24"/>
-          <w:szCs w:val="24"/>
-        </w:rPr>
-      </w:pPr>
-      <w:r>
-        <w:rPr>
-          <w:rFonts w:ascii="微软雅黑" w:eastAsia="微软雅黑" w:hAnsi="微软雅黑"/>
-          <w:sz w:val="24"/>
-          <w:szCs w:val="24"/>
-        </w:rPr>
-        <w:t>now-</w:t>
-      </w:r>
-      <w:r>
-        <w:rPr>
-          <w:rFonts w:ascii="微软雅黑" w:eastAsia="微软雅黑" w:hAnsi="微软雅黑"/>
-          <w:sz w:val="24"/>
-          <w:szCs w:val="24"/>
-        </w:rPr>
-        <w:t xml:space="preserve"> </w:t>
-      </w:r>
-      <w:r>
-        <w:rPr>
-          <w:rFonts w:ascii="微软雅黑" w:eastAsia="微软雅黑" w:hAnsi="微软雅黑"/>
-          <w:sz w:val="24"/>
-          <w:szCs w:val="24"/>
-        </w:rPr>
-        <w:t>ins</w:t>
-      </w:r>
-      <w:r>
-        <w:rPr>
-          <w:rFonts w:ascii="微软雅黑" w:eastAsia="微软雅黑" w:hAnsi="微软雅黑"/>
-          <w:sz w:val="24"/>
-          <w:szCs w:val="24"/>
-        </w:rPr>
-        <w:t>_recv_t</w:t>
-      </w:r>
-      <w:r>
-        <w:rPr>
-          <w:rFonts w:ascii="微软雅黑" w:eastAsia="微软雅黑" w:hAnsi="微软雅黑" w:hint="eastAsia"/>
-          <w:sz w:val="24"/>
-          <w:szCs w:val="24"/>
-        </w:rPr>
-        <w:t>&gt;=15</w:t>
-      </w:r>
-      <w:r>
-        <w:rPr>
-          <w:rFonts w:ascii="微软雅黑" w:eastAsia="微软雅黑" w:hAnsi="微软雅黑"/>
-          <w:sz w:val="24"/>
-          <w:szCs w:val="24"/>
-        </w:rPr>
-        <w:t>同时remark！=</w:t>
-      </w:r>
-      <w:r>
-        <w:rPr>
-          <w:rFonts w:ascii="微软雅黑" w:eastAsia="微软雅黑" w:hAnsi="微软雅黑"/>
-          <w:sz w:val="24"/>
-          <w:szCs w:val="24"/>
-        </w:rPr>
-        <w:t>’</w:t>
-      </w:r>
-      <w:r>
-        <w:rPr>
-          <w:rFonts w:ascii="微软雅黑" w:eastAsia="微软雅黑" w:hAnsi="微软雅黑"/>
-          <w:sz w:val="24"/>
-          <w:szCs w:val="24"/>
-        </w:rPr>
-        <w:t>err</w:t>
-      </w:r>
-      <w:r>
-        <w:rPr>
-          <w:rFonts w:ascii="微软雅黑" w:eastAsia="微软雅黑" w:hAnsi="微软雅黑"/>
-          <w:sz w:val="24"/>
-          <w:szCs w:val="24"/>
-        </w:rPr>
-        <w:t>’</w:t>
-      </w:r>
-      <w:r>
-        <w:rPr>
-          <w:rFonts w:ascii="微软雅黑" w:eastAsia="微软雅黑" w:hAnsi="微软雅黑"/>
-          <w:sz w:val="24"/>
-          <w:szCs w:val="24"/>
-        </w:rPr>
-        <w:t>，则</w:t>
-      </w:r>
-      <w:r>
-        <w:rPr>
-          <w:rFonts w:ascii="微软雅黑" w:eastAsia="微软雅黑" w:hAnsi="微软雅黑"/>
-          <w:sz w:val="24"/>
-          <w:szCs w:val="24"/>
-        </w:rPr>
-        <w:t>set remark=’err’,记录错误；</w:t>
-      </w:r>
-    </w:p>
-    <w:p>
-      <w:pPr>
-        <w:spacing w:line="440" w:lineRule="exact"/>
-        <w:ind w:left="420"/>
-        <w:rPr>
-          <w:rFonts w:ascii="微软雅黑" w:eastAsia="微软雅黑" w:hAnsi="微软雅黑"/>
-          <w:sz w:val="24"/>
-          <w:szCs w:val="24"/>
-        </w:rPr>
-      </w:pPr>
-    </w:p>
-    <w:p>
-      <w:pPr>
-        <w:spacing w:line="440" w:lineRule="exact"/>
-        <w:ind w:left="2096" w:hanging="1676"/>
-        <w:rPr>
-          <w:rFonts w:ascii="微软雅黑" w:eastAsia="微软雅黑" w:hAnsi="微软雅黑"/>
-          <w:sz w:val="24"/>
-          <w:szCs w:val="24"/>
-        </w:rPr>
-      </w:pPr>
-      <w:r>
-        <w:rPr>
-          <w:rFonts w:ascii="微软雅黑" w:eastAsia="微软雅黑" w:hAnsi="微软雅黑"/>
-          <w:sz w:val="24"/>
-          <w:szCs w:val="24"/>
-        </w:rPr>
-        <w:t>！</w:t>
-      </w:r>
-      <w:r>
-        <w:rPr>
-          <w:rFonts w:ascii="微软雅黑" w:eastAsia="微软雅黑" w:hAnsi="微软雅黑"/>
-          <w:sz w:val="24"/>
-          <w:szCs w:val="24"/>
-        </w:rPr>
-        <w:t>=-1</w:t>
-      </w:r>
-      <w:r>
-        <w:rPr>
-          <w:rFonts w:ascii="微软雅黑" w:eastAsia="微软雅黑" w:hAnsi="微软雅黑"/>
-          <w:sz w:val="24"/>
-          <w:szCs w:val="24"/>
-        </w:rPr>
-        <w:tab/>
-      </w:r>
-      <w:r>
-        <w:rPr>
-          <w:rFonts w:ascii="微软雅黑" w:eastAsia="微软雅黑" w:hAnsi="微软雅黑"/>
-          <w:sz w:val="24"/>
-          <w:szCs w:val="24"/>
-        </w:rPr>
-        <w:tab/>
-      </w:r>
-      <w:r>
-        <w:rPr>
-          <w:rFonts w:ascii="微软雅黑" w:eastAsia="微软雅黑" w:hAnsi="微软雅黑"/>
-          <w:sz w:val="24"/>
-          <w:szCs w:val="24"/>
-        </w:rPr>
-        <w:t>OPEN</w:t>
-      </w:r>
-      <w:r>
-        <w:rPr>
-          <w:rFonts w:ascii="微软雅黑" w:eastAsia="微软雅黑" w:hAnsi="微软雅黑"/>
-          <w:sz w:val="24"/>
-          <w:szCs w:val="24"/>
-        </w:rPr>
-        <w:tab/>
-      </w:r>
-      <w:r>
-        <w:rPr>
-          <w:rFonts w:ascii="微软雅黑" w:eastAsia="微软雅黑" w:hAnsi="微软雅黑"/>
-          <w:sz w:val="24"/>
-          <w:szCs w:val="24"/>
-        </w:rPr>
-        <w:tab/>
-      </w:r>
-      <w:r>
-        <w:rPr>
-          <w:rFonts w:ascii="微软雅黑" w:eastAsia="微软雅黑" w:hAnsi="微软雅黑"/>
-          <w:sz w:val="24"/>
-          <w:szCs w:val="24"/>
-        </w:rPr>
-        <w:t>0</w:t>
-      </w:r>
-      <w:r>
-        <w:rPr>
-          <w:rFonts w:ascii="微软雅黑" w:eastAsia="微软雅黑" w:hAnsi="微软雅黑"/>
-          <w:sz w:val="24"/>
-          <w:szCs w:val="24"/>
-        </w:rPr>
-        <w:tab/>
-      </w:r>
-      <w:r>
-        <w:rPr>
-          <w:rFonts w:ascii="微软雅黑" w:eastAsia="微软雅黑" w:hAnsi="微软雅黑"/>
-          <w:sz w:val="24"/>
-          <w:szCs w:val="24"/>
-        </w:rPr>
-        <w:tab/>
-      </w:r>
-      <w:r>
-        <w:rPr>
-          <w:rFonts w:ascii="微软雅黑" w:eastAsia="微软雅黑" w:hAnsi="微软雅黑"/>
-          <w:sz w:val="24"/>
-          <w:szCs w:val="24"/>
-        </w:rPr>
-        <w:t>如open</w:t>
-      </w:r>
-      <w:r>
-        <w:rPr>
-          <w:rFonts w:ascii="微软雅黑" w:eastAsia="微软雅黑" w:hAnsi="微软雅黑"/>
-          <w:sz w:val="24"/>
-          <w:szCs w:val="24"/>
-        </w:rPr>
-        <w:t>_t为</w:t>
-      </w:r>
-      <w:r>
-        <w:rPr>
-          <w:rFonts w:ascii="微软雅黑" w:eastAsia="微软雅黑" w:hAnsi="微软雅黑"/>
-          <w:sz w:val="24"/>
-          <w:szCs w:val="24"/>
-        </w:rPr>
-        <w:t xml:space="preserve">0, </w:t>
-      </w:r>
-      <w:r>
-        <w:rPr>
-          <w:rFonts w:ascii="微软雅黑" w:eastAsia="微软雅黑" w:hAnsi="微软雅黑"/>
-          <w:sz w:val="24"/>
-          <w:szCs w:val="24"/>
-        </w:rPr>
-        <w:t>由</w:t>
-      </w:r>
-      <w:r>
-        <w:rPr>
-          <w:rFonts w:ascii="微软雅黑" w:eastAsia="微软雅黑" w:hAnsi="微软雅黑"/>
-          <w:sz w:val="24"/>
-          <w:szCs w:val="24"/>
-        </w:rPr>
-        <w:t>ins</w:t>
-      </w:r>
-      <w:r>
-        <w:rPr>
-          <w:rFonts w:ascii="微软雅黑" w:eastAsia="微软雅黑" w:hAnsi="微软雅黑"/>
-          <w:sz w:val="24"/>
-          <w:szCs w:val="24"/>
-        </w:rPr>
-        <w:t>_recv_t，</w:t>
-      </w:r>
-      <w:r>
-        <w:rPr>
-          <w:rFonts w:ascii="微软雅黑" w:eastAsia="微软雅黑" w:hAnsi="微软雅黑"/>
-          <w:sz w:val="24"/>
-          <w:szCs w:val="24"/>
-        </w:rPr>
-        <w:t>ins</w:t>
-      </w:r>
-      <w:r>
-        <w:rPr>
-          <w:rFonts w:ascii="微软雅黑" w:eastAsia="微软雅黑" w:hAnsi="微软雅黑"/>
-          <w:sz w:val="24"/>
-          <w:szCs w:val="24"/>
-        </w:rPr>
-        <w:t>_send_t</w:t>
-      </w:r>
-    </w:p>
-    <w:p>
-      <w:pPr>
-        <w:spacing w:line="440" w:lineRule="exact"/>
-        <w:ind w:left="2096" w:hanging="1676"/>
-        <w:rPr>
-          <w:rFonts w:ascii="微软雅黑" w:eastAsia="微软雅黑" w:hAnsi="微软雅黑"/>
-          <w:sz w:val="24"/>
-          <w:szCs w:val="24"/>
-        </w:rPr>
-      </w:pPr>
-      <w:r>
-        <w:rPr>
-          <w:rFonts w:ascii="微软雅黑" w:eastAsia="微软雅黑" w:hAnsi="微软雅黑"/>
-          <w:sz w:val="24"/>
-          <w:szCs w:val="24"/>
-        </w:rPr>
-        <w:tab/>
-      </w:r>
-      <w:r>
-        <w:rPr>
-          <w:rFonts w:ascii="微软雅黑" w:eastAsia="微软雅黑" w:hAnsi="微软雅黑"/>
-          <w:sz w:val="24"/>
-          <w:szCs w:val="24"/>
-        </w:rPr>
-        <w:tab/>
-      </w:r>
-      <w:r>
-        <w:rPr>
-          <w:rFonts w:ascii="微软雅黑" w:eastAsia="微软雅黑" w:hAnsi="微软雅黑"/>
-          <w:sz w:val="24"/>
-          <w:szCs w:val="24"/>
-        </w:rPr>
-        <w:tab/>
-      </w:r>
-      <w:r>
-        <w:rPr>
-          <w:rFonts w:ascii="微软雅黑" w:eastAsia="微软雅黑" w:hAnsi="微软雅黑"/>
-          <w:sz w:val="24"/>
-          <w:szCs w:val="24"/>
-        </w:rPr>
-        <w:tab/>
-      </w:r>
-      <w:r>
-        <w:rPr>
-          <w:rFonts w:ascii="微软雅黑" w:eastAsia="微软雅黑" w:hAnsi="微软雅黑"/>
-          <w:sz w:val="24"/>
-          <w:szCs w:val="24"/>
-        </w:rPr>
-        <w:tab/>
-      </w:r>
-      <w:r>
-        <w:rPr>
-          <w:rFonts w:ascii="微软雅黑" w:eastAsia="微软雅黑" w:hAnsi="微软雅黑"/>
-          <w:sz w:val="24"/>
-          <w:szCs w:val="24"/>
-        </w:rPr>
-        <w:tab/>
-      </w:r>
-      <w:r>
-        <w:rPr>
-          <w:rFonts w:ascii="微软雅黑" w:eastAsia="微软雅黑" w:hAnsi="微软雅黑"/>
-          <w:sz w:val="24"/>
-          <w:szCs w:val="24"/>
-        </w:rPr>
-        <w:tab/>
-      </w:r>
-      <w:r>
-        <w:rPr>
-          <w:rFonts w:ascii="微软雅黑" w:eastAsia="微软雅黑" w:hAnsi="微软雅黑"/>
-          <w:sz w:val="24"/>
-          <w:szCs w:val="24"/>
-        </w:rPr>
-        <w:t>发送OPEN指令；</w:t>
-      </w:r>
-    </w:p>
-    <w:p>
-      <w:pPr>
-        <w:spacing w:line="440" w:lineRule="exact"/>
-        <w:ind w:left="4200" w:firstLine="420"/>
-        <w:rPr>
-          <w:rFonts w:ascii="微软雅黑" w:eastAsia="微软雅黑" w:hAnsi="微软雅黑"/>
-          <w:sz w:val="24"/>
-          <w:szCs w:val="24"/>
-        </w:rPr>
-      </w:pPr>
-      <w:r>
-        <w:rPr>
-          <w:rFonts w:ascii="微软雅黑" w:eastAsia="微软雅黑" w:hAnsi="微软雅黑"/>
-          <w:sz w:val="24"/>
-          <w:szCs w:val="24"/>
-        </w:rPr>
-        <w:t>如超时，则恢复设备至未占用模式；</w:t>
-      </w:r>
-    </w:p>
-    <w:p>
-      <w:pPr>
-        <w:spacing w:line="440" w:lineRule="exact"/>
-        <w:ind w:left="4200" w:firstLine="420"/>
-        <w:rPr>
-          <w:rFonts w:ascii="微软雅黑" w:eastAsia="微软雅黑" w:hAnsi="微软雅黑"/>
-          <w:sz w:val="24"/>
-          <w:szCs w:val="24"/>
-        </w:rPr>
-      </w:pPr>
-    </w:p>
-    <w:p>
-      <w:pPr>
-        <w:spacing w:line="440" w:lineRule="exact"/>
-        <w:ind w:left="4196" w:firstLine="4"/>
-        <w:rPr>
-          <w:rFonts w:ascii="微软雅黑" w:eastAsia="微软雅黑" w:hAnsi="微软雅黑"/>
-          <w:sz w:val="24"/>
-          <w:szCs w:val="24"/>
-        </w:rPr>
-      </w:pPr>
-      <w:r>
-        <w:rPr>
-          <w:rFonts w:ascii="微软雅黑" w:eastAsia="微软雅黑" w:hAnsi="微软雅黑"/>
-          <w:sz w:val="24"/>
-          <w:szCs w:val="24"/>
-        </w:rPr>
-        <w:t>open__t不为0</w:t>
-      </w:r>
-      <w:r>
-        <w:rPr>
-          <w:rFonts w:ascii="微软雅黑" w:eastAsia="微软雅黑" w:hAnsi="微软雅黑"/>
-          <w:sz w:val="24"/>
-          <w:szCs w:val="24"/>
-        </w:rPr>
-        <w:t>（开启后又中断），</w:t>
-      </w:r>
-      <w:r>
-        <w:rPr>
-          <w:rFonts w:ascii="微软雅黑" w:eastAsia="微软雅黑" w:hAnsi="微软雅黑"/>
-          <w:sz w:val="24"/>
-          <w:szCs w:val="24"/>
-        </w:rPr>
-        <w:t>且</w:t>
-      </w:r>
-      <w:r>
-        <w:rPr>
-          <w:rFonts w:ascii="微软雅黑" w:eastAsia="微软雅黑" w:hAnsi="微软雅黑" w:hint="eastAsia"/>
-          <w:sz w:val="24"/>
-          <w:szCs w:val="24"/>
-        </w:rPr>
-        <w:t>close_t=0,则设置close_t=time();如果close_t&gt;0 且 time</w:t>
-      </w:r>
-      <w:r>
-        <w:rPr>
-          <w:rFonts w:ascii="微软雅黑" w:eastAsia="微软雅黑" w:hAnsi="微软雅黑"/>
-          <w:sz w:val="24"/>
-          <w:szCs w:val="24"/>
-        </w:rPr>
-        <w:t>()-close_t&gt;30,</w:t>
-      </w:r>
-      <w:r>
-        <w:rPr>
-          <w:rFonts w:ascii="微软雅黑" w:eastAsia="微软雅黑" w:hAnsi="微软雅黑"/>
-          <w:sz w:val="24"/>
-          <w:szCs w:val="24"/>
-        </w:rPr>
-        <w:t xml:space="preserve"> </w:t>
-      </w:r>
-      <w:r>
-        <w:rPr>
-          <w:rFonts w:ascii="微软雅黑" w:eastAsia="微软雅黑" w:hAnsi="微软雅黑"/>
-          <w:sz w:val="24"/>
-          <w:szCs w:val="24"/>
-        </w:rPr>
-        <w:t>则产生计费（</w:t>
-      </w:r>
-      <w:r>
-        <w:rPr>
-          <w:rFonts w:ascii="微软雅黑" w:eastAsia="微软雅黑" w:hAnsi="微软雅黑" w:hint="eastAsia"/>
-          <w:sz w:val="24"/>
-          <w:szCs w:val="24"/>
-        </w:rPr>
-        <w:t>关闭时间为</w:t>
-      </w:r>
-      <w:r>
-        <w:rPr>
-          <w:rFonts w:ascii="微软雅黑" w:eastAsia="微软雅黑" w:hAnsi="微软雅黑"/>
-          <w:sz w:val="24"/>
-          <w:szCs w:val="24"/>
-        </w:rPr>
-        <w:t>close_t</w:t>
-      </w:r>
-      <w:r>
-        <w:rPr>
-          <w:rFonts w:ascii="微软雅黑" w:eastAsia="微软雅黑" w:hAnsi="微软雅黑"/>
-          <w:sz w:val="24"/>
-          <w:szCs w:val="24"/>
-        </w:rPr>
-        <w:t>），</w:t>
-      </w:r>
-      <w:r>
-        <w:rPr>
-          <w:rFonts w:ascii="微软雅黑" w:eastAsia="微软雅黑" w:hAnsi="微软雅黑"/>
-          <w:sz w:val="24"/>
-          <w:szCs w:val="24"/>
-        </w:rPr>
-        <w:t>恢复设备至未占用模式；</w:t>
-      </w:r>
-    </w:p>
-    <w:p>
-      <w:pPr>
-        <w:spacing w:line="440" w:lineRule="exact"/>
-        <w:ind w:left="4196" w:firstLine="4"/>
-        <w:rPr>
-          <w:rFonts w:ascii="微软雅黑" w:eastAsia="微软雅黑" w:hAnsi="微软雅黑"/>
-          <w:sz w:val="24"/>
-          <w:szCs w:val="24"/>
-        </w:rPr>
-      </w:pPr>
-      <w:r>
-        <w:rPr>
-          <w:rFonts w:ascii="微软雅黑" w:eastAsia="微软雅黑" w:hAnsi="微软雅黑" w:hint="eastAsia"/>
-          <w:sz w:val="24"/>
-          <w:szCs w:val="24"/>
-        </w:rPr>
-        <w:t>（不主动发送指令，通过硬件主动读状态，打开设备）</w:t>
-      </w:r>
-    </w:p>
-    <w:p>
-      <w:pPr>
-        <w:spacing w:line="440" w:lineRule="exact"/>
-        <w:ind w:left="420"/>
-        <w:rPr>
-          <w:rFonts w:ascii="微软雅黑" w:eastAsia="微软雅黑" w:hAnsi="微软雅黑"/>
-          <w:color w:val="FF0000"/>
-          <w:sz w:val="24"/>
-          <w:szCs w:val="24"/>
-        </w:rPr>
-      </w:pPr>
-    </w:p>
-    <w:p>
-      <w:pPr>
-        <w:spacing w:line="440" w:lineRule="exact"/>
-        <w:ind w:left="420"/>
-        <w:rPr>
-          <w:rFonts w:ascii="微软雅黑" w:eastAsia="微软雅黑" w:hAnsi="微软雅黑"/>
-          <w:sz w:val="24"/>
-          <w:szCs w:val="24"/>
-        </w:rPr>
-      </w:pPr>
-      <w:r>
-        <w:rPr>
-          <w:rFonts w:ascii="微软雅黑" w:eastAsia="微软雅黑" w:hAnsi="微软雅黑"/>
-          <w:sz w:val="24"/>
-          <w:szCs w:val="24"/>
-        </w:rPr>
-        <w:t>！</w:t>
-      </w:r>
-      <w:r>
-        <w:rPr>
-          <w:rFonts w:ascii="微软雅黑" w:eastAsia="微软雅黑" w:hAnsi="微软雅黑"/>
-          <w:sz w:val="24"/>
-          <w:szCs w:val="24"/>
-        </w:rPr>
-        <w:t>=-1</w:t>
-      </w:r>
-      <w:r>
-        <w:rPr>
-          <w:rFonts w:ascii="微软雅黑" w:eastAsia="微软雅黑" w:hAnsi="微软雅黑"/>
-          <w:sz w:val="24"/>
-          <w:szCs w:val="24"/>
-        </w:rPr>
-        <w:tab/>
-      </w:r>
-      <w:r>
-        <w:rPr>
-          <w:rFonts w:ascii="微软雅黑" w:eastAsia="微软雅黑" w:hAnsi="微软雅黑"/>
-          <w:sz w:val="24"/>
-          <w:szCs w:val="24"/>
-        </w:rPr>
-        <w:tab/>
-      </w:r>
-      <w:r>
-        <w:rPr>
-          <w:rFonts w:ascii="微软雅黑" w:eastAsia="微软雅黑" w:hAnsi="微软雅黑"/>
-          <w:sz w:val="24"/>
-          <w:szCs w:val="24"/>
-        </w:rPr>
-        <w:tab/>
-        <w:t>OPEN</w:t>
-      </w:r>
-      <w:r>
-        <w:rPr>
-          <w:rFonts w:ascii="微软雅黑" w:eastAsia="微软雅黑" w:hAnsi="微软雅黑"/>
-          <w:sz w:val="24"/>
-          <w:szCs w:val="24"/>
-        </w:rPr>
-        <w:tab/>
-      </w:r>
-      <w:r>
-        <w:rPr>
-          <w:rFonts w:ascii="微软雅黑" w:eastAsia="微软雅黑" w:hAnsi="微软雅黑"/>
-          <w:sz w:val="24"/>
-          <w:szCs w:val="24"/>
-        </w:rPr>
-        <w:tab/>
-        <w:t>1</w:t>
-      </w:r>
-      <w:r>
-        <w:rPr>
-          <w:rFonts w:ascii="微软雅黑" w:eastAsia="微软雅黑" w:hAnsi="微软雅黑"/>
-          <w:sz w:val="24"/>
-          <w:szCs w:val="24"/>
-        </w:rPr>
-        <w:tab/>
-      </w:r>
-      <w:r>
-        <w:rPr>
-          <w:rFonts w:ascii="微软雅黑" w:eastAsia="微软雅黑" w:hAnsi="微软雅黑"/>
-          <w:sz w:val="24"/>
-          <w:szCs w:val="24"/>
-        </w:rPr>
-        <w:tab/>
-      </w:r>
-      <w:r>
-        <w:rPr>
-          <w:rFonts w:ascii="微软雅黑" w:eastAsia="微软雅黑" w:hAnsi="微软雅黑" w:hint="eastAsia"/>
-          <w:sz w:val="24"/>
-          <w:szCs w:val="24"/>
-        </w:rPr>
-        <w:t>判断</w:t>
-      </w:r>
-      <w:r>
-        <w:rPr>
-          <w:rFonts w:ascii="微软雅黑" w:eastAsia="微软雅黑" w:hAnsi="微软雅黑"/>
-          <w:sz w:val="24"/>
-          <w:szCs w:val="24"/>
-        </w:rPr>
-        <w:t>是否开启时间超过最大开启</w:t>
-      </w:r>
-      <w:r>
-        <w:rPr>
-          <w:rFonts w:ascii="微软雅黑" w:eastAsia="微软雅黑" w:hAnsi="微软雅黑" w:hint="eastAsia"/>
-          <w:sz w:val="24"/>
-          <w:szCs w:val="24"/>
-        </w:rPr>
-        <w:t>时间</w:t>
-      </w:r>
-      <w:r>
-        <w:rPr>
-          <w:rFonts w:ascii="微软雅黑" w:eastAsia="微软雅黑" w:hAnsi="微软雅黑"/>
-          <w:sz w:val="24"/>
-          <w:szCs w:val="24"/>
-        </w:rPr>
-        <w:t>；</w:t>
-      </w:r>
-    </w:p>
-    <w:p>
-      <w:pPr>
-        <w:wordWrap w:val="0"/>
-        <w:spacing w:line="440" w:lineRule="exact"/>
-        <w:ind w:left="4200"/>
-        <w:rPr>
-          <w:rFonts w:ascii="微软雅黑" w:eastAsia="微软雅黑" w:hAnsi="微软雅黑"/>
-          <w:sz w:val="24"/>
-          <w:szCs w:val="24"/>
-        </w:rPr>
-      </w:pPr>
-      <w:r>
-        <w:rPr>
-          <w:rFonts w:ascii="微软雅黑" w:eastAsia="微软雅黑" w:hAnsi="微软雅黑" w:hint="eastAsia"/>
-          <w:sz w:val="24"/>
-          <w:szCs w:val="24"/>
-        </w:rPr>
-        <w:t>是，</w:t>
-      </w:r>
-      <w:r>
-        <w:rPr>
-          <w:rFonts w:ascii="微软雅黑" w:eastAsia="微软雅黑" w:hAnsi="微软雅黑"/>
-          <w:sz w:val="24"/>
-          <w:szCs w:val="24"/>
-        </w:rPr>
-        <w:t>则</w:t>
-      </w:r>
-      <w:r>
-        <w:rPr>
-          <w:rFonts w:ascii="微软雅黑" w:eastAsia="微软雅黑" w:hAnsi="微软雅黑" w:hint="eastAsia"/>
-          <w:sz w:val="24"/>
-          <w:szCs w:val="24"/>
-        </w:rPr>
-        <w:t>set</w:t>
-      </w:r>
-      <w:r>
-        <w:rPr>
-          <w:rFonts w:ascii="微软雅黑" w:eastAsia="微软雅黑" w:hAnsi="微软雅黑"/>
-          <w:sz w:val="24"/>
-          <w:szCs w:val="24"/>
-        </w:rPr>
-        <w:t xml:space="preserve"> </w:t>
-      </w:r>
-      <w:r>
-        <w:rPr>
-          <w:rFonts w:ascii="微软雅黑" w:eastAsia="微软雅黑" w:hAnsi="微软雅黑"/>
-          <w:sz w:val="24"/>
-          <w:szCs w:val="24"/>
-        </w:rPr>
-        <w:t>ins</w:t>
-      </w:r>
-      <w:r>
-        <w:rPr>
-          <w:rFonts w:ascii="微软雅黑" w:eastAsia="微软雅黑" w:hAnsi="微软雅黑"/>
-          <w:sz w:val="24"/>
-          <w:szCs w:val="24"/>
-        </w:rPr>
-        <w:t xml:space="preserve">=CLOSE, </w:t>
-      </w:r>
-      <w:r>
-        <w:rPr>
-          <w:rFonts w:ascii="微软雅黑" w:eastAsia="微软雅黑" w:hAnsi="微软雅黑"/>
-          <w:sz w:val="24"/>
-          <w:szCs w:val="24"/>
-        </w:rPr>
-        <w:t>ins</w:t>
-      </w:r>
-      <w:r>
-        <w:rPr>
-          <w:rFonts w:ascii="微软雅黑" w:eastAsia="微软雅黑" w:hAnsi="微软雅黑"/>
-          <w:sz w:val="24"/>
-          <w:szCs w:val="24"/>
-        </w:rPr>
-        <w:t>_recv_t,</w:t>
-      </w:r>
-      <w:r>
-        <w:rPr>
-          <w:rFonts w:ascii="微软雅黑" w:eastAsia="微软雅黑" w:hAnsi="微软雅黑"/>
-          <w:sz w:val="24"/>
-          <w:szCs w:val="24"/>
-        </w:rPr>
-        <w:t xml:space="preserve"> </w:t>
-      </w:r>
-      <w:r>
-        <w:rPr>
-          <w:rFonts w:ascii="微软雅黑" w:eastAsia="微软雅黑" w:hAnsi="微软雅黑" w:hint="eastAsia"/>
-          <w:sz w:val="24"/>
-          <w:szCs w:val="24"/>
-        </w:rPr>
-        <w:t>ins</w:t>
-      </w:r>
-      <w:r>
-        <w:rPr>
-          <w:rFonts w:ascii="微软雅黑" w:eastAsia="微软雅黑" w:hAnsi="微软雅黑" w:hint="eastAsia"/>
-          <w:sz w:val="24"/>
-          <w:szCs w:val="24"/>
-        </w:rPr>
-        <w:t>_send_t</w:t>
-      </w:r>
-      <w:r>
-        <w:rPr>
-          <w:rFonts w:ascii="微软雅黑" w:eastAsia="微软雅黑" w:hAnsi="微软雅黑"/>
-          <w:sz w:val="24"/>
-          <w:szCs w:val="24"/>
-        </w:rPr>
-        <w:t>,发送CLOSE</w:t>
-      </w:r>
-      <w:r>
-        <w:rPr>
-          <w:rFonts w:ascii="微软雅黑" w:eastAsia="微软雅黑" w:hAnsi="微软雅黑"/>
-          <w:sz w:val="24"/>
-          <w:szCs w:val="24"/>
-        </w:rPr>
-        <w:t>指令；</w:t>
-      </w:r>
-    </w:p>
-    <w:p>
-      <w:pPr>
-        <w:wordWrap w:val="0"/>
-        <w:spacing w:line="440" w:lineRule="exact"/>
-        <w:ind w:left="4200"/>
-        <w:rPr>
-          <w:rFonts w:ascii="微软雅黑" w:eastAsia="微软雅黑" w:hAnsi="微软雅黑"/>
-          <w:sz w:val="24"/>
-          <w:szCs w:val="24"/>
-        </w:rPr>
-      </w:pPr>
-    </w:p>
-    <w:p>
-      <w:pPr>
-        <w:spacing w:line="440" w:lineRule="exact"/>
-        <w:ind w:left="420"/>
-        <w:rPr>
-          <w:rFonts w:ascii="微软雅黑" w:eastAsia="微软雅黑" w:hAnsi="微软雅黑"/>
-          <w:sz w:val="24"/>
-          <w:szCs w:val="24"/>
-        </w:rPr>
-      </w:pPr>
-      <w:r>
-        <w:rPr>
-          <w:rFonts w:ascii="微软雅黑" w:eastAsia="微软雅黑" w:hAnsi="微软雅黑" w:hint="eastAsia"/>
-          <w:sz w:val="24"/>
-          <w:szCs w:val="24"/>
-        </w:rPr>
-        <w:t>！=-1</w:t>
-      </w:r>
-      <w:r>
-        <w:rPr>
-          <w:rFonts w:ascii="微软雅黑" w:eastAsia="微软雅黑" w:hAnsi="微软雅黑"/>
-          <w:sz w:val="24"/>
-          <w:szCs w:val="24"/>
-        </w:rPr>
-        <w:tab/>
-      </w:r>
-      <w:r>
-        <w:rPr>
-          <w:rFonts w:ascii="微软雅黑" w:eastAsia="微软雅黑" w:hAnsi="微软雅黑"/>
-          <w:sz w:val="24"/>
-          <w:szCs w:val="24"/>
-        </w:rPr>
-        <w:tab/>
-      </w:r>
-      <w:r>
-        <w:rPr>
-          <w:rFonts w:ascii="微软雅黑" w:eastAsia="微软雅黑" w:hAnsi="微软雅黑"/>
-          <w:sz w:val="24"/>
-          <w:szCs w:val="24"/>
-        </w:rPr>
-        <w:tab/>
-        <w:t>CLOSE</w:t>
-      </w:r>
-      <w:r>
-        <w:rPr>
-          <w:rFonts w:ascii="微软雅黑" w:eastAsia="微软雅黑" w:hAnsi="微软雅黑"/>
-          <w:sz w:val="24"/>
-          <w:szCs w:val="24"/>
-        </w:rPr>
-        <w:tab/>
-      </w:r>
-      <w:r>
-        <w:rPr>
-          <w:rFonts w:ascii="微软雅黑" w:eastAsia="微软雅黑" w:hAnsi="微软雅黑"/>
-          <w:sz w:val="24"/>
-          <w:szCs w:val="24"/>
-        </w:rPr>
-        <w:tab/>
-        <w:t>0</w:t>
-      </w:r>
-      <w:r>
-        <w:rPr>
-          <w:rFonts w:ascii="微软雅黑" w:eastAsia="微软雅黑" w:hAnsi="微软雅黑"/>
-          <w:sz w:val="24"/>
-          <w:szCs w:val="24"/>
-        </w:rPr>
-        <w:tab/>
-      </w:r>
-      <w:r>
-        <w:rPr>
-          <w:rFonts w:ascii="微软雅黑" w:eastAsia="微软雅黑" w:hAnsi="微软雅黑"/>
-          <w:sz w:val="24"/>
-          <w:szCs w:val="24"/>
-        </w:rPr>
-        <w:tab/>
-      </w:r>
-      <w:r>
-        <w:rPr>
-          <w:rFonts w:ascii="微软雅黑" w:eastAsia="微软雅黑" w:hAnsi="微软雅黑"/>
-          <w:sz w:val="24"/>
-          <w:szCs w:val="24"/>
-        </w:rPr>
-        <w:t>产生计费；</w:t>
-      </w:r>
-      <w:r>
-        <w:rPr>
-          <w:rFonts w:ascii="微软雅黑" w:eastAsia="微软雅黑" w:hAnsi="微软雅黑"/>
-          <w:sz w:val="24"/>
-          <w:szCs w:val="24"/>
-        </w:rPr>
-        <w:t>恢复设备至未占用模式；</w:t>
-      </w:r>
-    </w:p>
-    <w:p>
-      <w:pPr>
-        <w:spacing w:line="440" w:lineRule="exact"/>
-        <w:ind w:left="420"/>
-        <w:rPr>
-          <w:rFonts w:ascii="微软雅黑" w:eastAsia="微软雅黑" w:hAnsi="微软雅黑"/>
-          <w:sz w:val="24"/>
-          <w:szCs w:val="24"/>
-        </w:rPr>
-      </w:pPr>
-    </w:p>
-    <w:p>
-      <w:pPr>
-        <w:spacing w:line="440" w:lineRule="exact"/>
-        <w:ind w:left="420"/>
-        <w:rPr>
-          <w:rFonts w:ascii="微软雅黑" w:eastAsia="微软雅黑" w:hAnsi="微软雅黑"/>
-          <w:sz w:val="24"/>
-          <w:szCs w:val="24"/>
-        </w:rPr>
-      </w:pPr>
-      <w:r>
-        <w:rPr>
-          <w:rFonts w:ascii="微软雅黑" w:eastAsia="微软雅黑" w:hAnsi="微软雅黑" w:hint="eastAsia"/>
-          <w:sz w:val="24"/>
-          <w:szCs w:val="24"/>
-        </w:rPr>
-        <w:t>！=-1</w:t>
-      </w:r>
-      <w:r>
-        <w:rPr>
-          <w:rFonts w:ascii="微软雅黑" w:eastAsia="微软雅黑" w:hAnsi="微软雅黑"/>
-          <w:sz w:val="24"/>
-          <w:szCs w:val="24"/>
-        </w:rPr>
-        <w:tab/>
-      </w:r>
-      <w:r>
-        <w:rPr>
-          <w:rFonts w:ascii="微软雅黑" w:eastAsia="微软雅黑" w:hAnsi="微软雅黑"/>
-          <w:sz w:val="24"/>
-          <w:szCs w:val="24"/>
-        </w:rPr>
-        <w:tab/>
-      </w:r>
-      <w:r>
-        <w:rPr>
-          <w:rFonts w:ascii="微软雅黑" w:eastAsia="微软雅黑" w:hAnsi="微软雅黑"/>
-          <w:sz w:val="24"/>
-          <w:szCs w:val="24"/>
-        </w:rPr>
-        <w:tab/>
-        <w:t>CLOSE</w:t>
-      </w:r>
-      <w:r>
-        <w:rPr>
-          <w:rFonts w:ascii="微软雅黑" w:eastAsia="微软雅黑" w:hAnsi="微软雅黑"/>
-          <w:sz w:val="24"/>
-          <w:szCs w:val="24"/>
-        </w:rPr>
-        <w:tab/>
-      </w:r>
-      <w:r>
-        <w:rPr>
-          <w:rFonts w:ascii="微软雅黑" w:eastAsia="微软雅黑" w:hAnsi="微软雅黑"/>
-          <w:sz w:val="24"/>
-          <w:szCs w:val="24"/>
-        </w:rPr>
-        <w:tab/>
-        <w:t>1</w:t>
-      </w:r>
-      <w:r>
-        <w:rPr>
-          <w:rFonts w:ascii="微软雅黑" w:eastAsia="微软雅黑" w:hAnsi="微软雅黑"/>
-          <w:sz w:val="24"/>
-          <w:szCs w:val="24"/>
-        </w:rPr>
-        <w:tab/>
-      </w:r>
-      <w:r>
-        <w:rPr>
-          <w:rFonts w:ascii="微软雅黑" w:eastAsia="微软雅黑" w:hAnsi="微软雅黑"/>
-          <w:sz w:val="24"/>
-          <w:szCs w:val="24"/>
-        </w:rPr>
-        <w:tab/>
-      </w:r>
-      <w:r>
-        <w:rPr>
-          <w:rFonts w:ascii="微软雅黑" w:eastAsia="微软雅黑" w:hAnsi="微软雅黑"/>
-          <w:sz w:val="24"/>
-          <w:szCs w:val="24"/>
-        </w:rPr>
-        <w:t>由</w:t>
-      </w:r>
-      <w:r>
-        <w:rPr>
-          <w:rFonts w:ascii="微软雅黑" w:eastAsia="微软雅黑" w:hAnsi="微软雅黑"/>
-          <w:sz w:val="24"/>
-          <w:szCs w:val="24"/>
-        </w:rPr>
-        <w:t>ins</w:t>
-      </w:r>
-      <w:r>
-        <w:rPr>
-          <w:rFonts w:ascii="微软雅黑" w:eastAsia="微软雅黑" w:hAnsi="微软雅黑"/>
-          <w:sz w:val="24"/>
-          <w:szCs w:val="24"/>
-        </w:rPr>
-        <w:t>_recv_t，</w:t>
-      </w:r>
-      <w:r>
-        <w:rPr>
-          <w:rFonts w:ascii="微软雅黑" w:eastAsia="微软雅黑" w:hAnsi="微软雅黑"/>
-          <w:sz w:val="24"/>
-          <w:szCs w:val="24"/>
-        </w:rPr>
-        <w:t>ins</w:t>
-      </w:r>
-      <w:r>
-        <w:rPr>
-          <w:rFonts w:ascii="微软雅黑" w:eastAsia="微软雅黑" w:hAnsi="微软雅黑"/>
-          <w:sz w:val="24"/>
-          <w:szCs w:val="24"/>
-        </w:rPr>
-        <w:t>_send_t</w:t>
-      </w:r>
-      <w:r>
-        <w:rPr>
-          <w:rFonts w:ascii="微软雅黑" w:eastAsia="微软雅黑" w:hAnsi="微软雅黑"/>
-          <w:sz w:val="24"/>
-          <w:szCs w:val="24"/>
-        </w:rPr>
-        <w:t>发送CLOSE指令；</w:t>
-      </w:r>
-    </w:p>
-    <w:p>
-      <w:pPr>
-        <w:spacing w:line="440" w:lineRule="exact"/>
-        <w:ind w:left="120" w:firstLineChars="1700" w:firstLine="4080"/>
-        <w:rPr>
-          <w:rFonts w:ascii="微软雅黑" w:eastAsia="微软雅黑" w:hAnsi="微软雅黑"/>
-          <w:sz w:val="24"/>
-          <w:szCs w:val="24"/>
-        </w:rPr>
-      </w:pPr>
-      <w:r>
-        <w:rPr>
-          <w:rFonts w:ascii="微软雅黑" w:eastAsia="微软雅黑" w:hAnsi="微软雅黑"/>
-          <w:sz w:val="24"/>
-          <w:szCs w:val="24"/>
-        </w:rPr>
-        <w:t>如超时，产生计费（</w:t>
-      </w:r>
-      <w:r>
-        <w:rPr>
-          <w:rFonts w:ascii="微软雅黑" w:eastAsia="微软雅黑" w:hAnsi="微软雅黑"/>
-          <w:sz w:val="24"/>
-          <w:szCs w:val="24"/>
-        </w:rPr>
-        <w:t>ins</w:t>
-      </w:r>
-      <w:r>
-        <w:rPr>
-          <w:rFonts w:ascii="微软雅黑" w:eastAsia="微软雅黑" w:hAnsi="微软雅黑"/>
-          <w:sz w:val="24"/>
-          <w:szCs w:val="24"/>
-        </w:rPr>
-        <w:t>_recv_t</w:t>
-      </w:r>
-      <w:r>
-        <w:rPr>
-          <w:rFonts w:ascii="微软雅黑" w:eastAsia="微软雅黑" w:hAnsi="微软雅黑" w:hint="eastAsia"/>
-          <w:sz w:val="24"/>
-          <w:szCs w:val="24"/>
-        </w:rPr>
-        <w:t>为</w:t>
-      </w:r>
-      <w:r>
-        <w:rPr>
-          <w:rFonts w:ascii="微软雅黑" w:eastAsia="微软雅黑" w:hAnsi="微软雅黑"/>
-          <w:sz w:val="24"/>
-          <w:szCs w:val="24"/>
-        </w:rPr>
-        <w:t>关闭时间</w:t>
-      </w:r>
-      <w:r>
-        <w:rPr>
-          <w:rFonts w:ascii="微软雅黑" w:eastAsia="微软雅黑" w:hAnsi="微软雅黑"/>
+      <w:bookmarkEnd w:id="0"/>
+      <w:r>
+        <w:rPr>
+          <w:rFonts w:ascii="微软雅黑" w:eastAsia="微软雅黑" w:hAnsi="微软雅黑"/>
+          <w:b/>
           <w:sz w:val="24"/>
           <w:szCs w:val="24"/>
         </w:rPr>
         <w:t>）</w:t>
-      </w:r>
-      <w:r>
-        <w:rPr>
-          <w:rFonts w:ascii="微软雅黑" w:eastAsia="微软雅黑" w:hAnsi="微软雅黑"/>
-          <w:sz w:val="24"/>
-          <w:szCs w:val="24"/>
-        </w:rPr>
-        <w:t>；</w:t>
-      </w:r>
-    </w:p>
-    <w:p>
-      <w:pPr>
-        <w:spacing w:line="440" w:lineRule="exact"/>
-        <w:ind w:left="120" w:firstLineChars="1700" w:firstLine="4080"/>
-        <w:rPr>
-          <w:rFonts w:ascii="微软雅黑" w:eastAsia="微软雅黑" w:hAnsi="微软雅黑"/>
-          <w:sz w:val="24"/>
-          <w:szCs w:val="24"/>
-        </w:rPr>
-      </w:pPr>
-      <w:r>
-        <w:rPr>
-          <w:rFonts w:ascii="微软雅黑" w:eastAsia="微软雅黑" w:hAnsi="微软雅黑"/>
-          <w:sz w:val="24"/>
-          <w:szCs w:val="24"/>
-        </w:rPr>
-        <w:t>恢复设备至未占用模式；</w:t>
-      </w:r>
-    </w:p>
-    <w:p>
-      <w:pPr>
-        <w:spacing w:line="440" w:lineRule="exact"/>
-        <w:ind w:left="420"/>
-        <w:rPr>
-          <w:rFonts w:ascii="微软雅黑" w:eastAsia="微软雅黑" w:hAnsi="微软雅黑"/>
-          <w:sz w:val="24"/>
-          <w:szCs w:val="24"/>
-        </w:rPr>
-      </w:pPr>
-    </w:p>
-    <w:p>
-      <w:pPr>
-        <w:spacing w:line="440" w:lineRule="exact"/>
-        <w:ind w:left="420"/>
-        <w:rPr>
-          <w:rFonts w:ascii="微软雅黑" w:eastAsia="微软雅黑" w:hAnsi="微软雅黑"/>
-          <w:b/>
-          <w:sz w:val="24"/>
-          <w:szCs w:val="24"/>
-        </w:rPr>
-      </w:pPr>
-      <w:r>
-        <w:rPr>
-          <w:rFonts w:ascii="微软雅黑" w:eastAsia="微软雅黑" w:hAnsi="微软雅黑" w:hint="eastAsia"/>
-          <w:b/>
-          <w:sz w:val="24"/>
-          <w:szCs w:val="24"/>
-        </w:rPr>
-        <w:t>注：本文中，不对student_no==0的用户计费；</w:t>
       </w:r>
     </w:p>
     <w:p>
@@ -5994,7 +6025,7 @@
 </file>
 
 <file path=customXml/itemProps1.xml><?xml version="1.0" encoding="utf-8"?>
-<ds:datastoreItem xmlns:ds="http://schemas.openxmlformats.org/officeDocument/2006/customXml" ds:itemID="{93557D54-3AD7-4617-8FD4-2222C5396C5B}">
+<ds:datastoreItem xmlns:ds="http://schemas.openxmlformats.org/officeDocument/2006/customXml" ds:itemID="{C360888E-0780-4067-A6CF-271D29B1CA39}">
   <ds:schemaRefs>
     <ds:schemaRef ds:uri="http://schemas.openxmlformats.org/officeDocument/2006/bibliography"/>
   </ds:schemaRefs>

</xml_diff>